<commit_message>
thêm phần so sánh của các mô hình
</commit_message>
<xml_diff>
--- a/Bao Cao Do An Co So.docx
+++ b/Bao Cao Do An Co So.docx
@@ -35,7 +35,7 @@
           <w:noProof/>
         </w:rPr>
         <w:drawing>
-          <wp:anchor distT="0" distB="0" distL="114300" distR="114300" simplePos="0" relativeHeight="251658240" behindDoc="0" locked="0" layoutInCell="1" allowOverlap="1" wp14:anchorId="6DB5FDD1" wp14:editId="074160A3">
+          <wp:anchor distT="0" distB="0" distL="114300" distR="114300" simplePos="0" relativeHeight="251658240" behindDoc="0" locked="0" layoutInCell="1" allowOverlap="1" wp14:anchorId="6DB5FDD1" wp14:editId="26573FB6">
             <wp:simplePos x="0" y="0"/>
             <wp:positionH relativeFrom="column">
               <wp:posOffset>-178435</wp:posOffset>
@@ -247,8 +247,19 @@
           <w:sz w:val="28"/>
           <w:szCs w:val="28"/>
         </w:rPr>
-        <w:t>Ngành            :</w:t>
-      </w:r>
+        <w:t xml:space="preserve">Ngành          </w:t>
+      </w:r>
+      <w:proofErr w:type="gramStart"/>
+      <w:r>
+        <w:rPr>
+          <w:rFonts w:ascii="Times New Roman" w:hAnsi="Times New Roman" w:cs="Times New Roman"/>
+          <w:bCs/>
+          <w:sz w:val="28"/>
+          <w:szCs w:val="28"/>
+        </w:rPr>
+        <w:t xml:space="preserve">  :</w:t>
+      </w:r>
+      <w:proofErr w:type="gramEnd"/>
       <w:r>
         <w:rPr>
           <w:rFonts w:ascii="Times New Roman" w:hAnsi="Times New Roman" w:cs="Times New Roman"/>
@@ -364,7 +375,27 @@
           <w:sz w:val="30"/>
           <w:szCs w:val="30"/>
         </w:rPr>
-        <w:t>Giảng viên hướng dẫn : Th</w:t>
+        <w:t xml:space="preserve">Giảng viên hướng </w:t>
+      </w:r>
+      <w:proofErr w:type="gramStart"/>
+      <w:r>
+        <w:rPr>
+          <w:rFonts w:ascii="Times New Roman" w:hAnsi="Times New Roman" w:cs="Times New Roman"/>
+          <w:bCs/>
+          <w:sz w:val="30"/>
+          <w:szCs w:val="30"/>
+        </w:rPr>
+        <w:t>dẫn :</w:t>
+      </w:r>
+      <w:proofErr w:type="gramEnd"/>
+      <w:r>
+        <w:rPr>
+          <w:rFonts w:ascii="Times New Roman" w:hAnsi="Times New Roman" w:cs="Times New Roman"/>
+          <w:bCs/>
+          <w:sz w:val="30"/>
+          <w:szCs w:val="30"/>
+        </w:rPr>
+        <w:t xml:space="preserve"> Th</w:t>
       </w:r>
       <w:r>
         <w:rPr>
@@ -416,7 +447,27 @@
           <w:sz w:val="30"/>
           <w:szCs w:val="30"/>
         </w:rPr>
-        <w:t xml:space="preserve">Sinh viên thực hiện      : </w:t>
+        <w:t xml:space="preserve">Sinh viên thực hiện    </w:t>
+      </w:r>
+      <w:proofErr w:type="gramStart"/>
+      <w:r>
+        <w:rPr>
+          <w:rFonts w:ascii="Times New Roman" w:hAnsi="Times New Roman" w:cs="Times New Roman"/>
+          <w:bCs/>
+          <w:sz w:val="30"/>
+          <w:szCs w:val="30"/>
+        </w:rPr>
+        <w:t xml:space="preserve">  :</w:t>
+      </w:r>
+      <w:proofErr w:type="gramEnd"/>
+      <w:r>
+        <w:rPr>
+          <w:rFonts w:ascii="Times New Roman" w:hAnsi="Times New Roman" w:cs="Times New Roman"/>
+          <w:bCs/>
+          <w:sz w:val="30"/>
+          <w:szCs w:val="30"/>
+        </w:rPr>
+        <w:t xml:space="preserve"> </w:t>
       </w:r>
     </w:p>
     <w:p>
@@ -450,7 +501,27 @@
           <w:sz w:val="28"/>
           <w:szCs w:val="28"/>
         </w:rPr>
-        <w:t>+ Nguyễn Đức Trường   MSSV: 2286400868  Lớp: 22DKHA1</w:t>
+        <w:t xml:space="preserve">+ Nguyễn Đức Trường   MSSV: </w:t>
+      </w:r>
+      <w:proofErr w:type="gramStart"/>
+      <w:r>
+        <w:rPr>
+          <w:rFonts w:ascii="Times New Roman" w:hAnsi="Times New Roman" w:cs="Times New Roman"/>
+          <w:bCs/>
+          <w:sz w:val="28"/>
+          <w:szCs w:val="28"/>
+        </w:rPr>
+        <w:t>2286400868  Lớp</w:t>
+      </w:r>
+      <w:proofErr w:type="gramEnd"/>
+      <w:r>
+        <w:rPr>
+          <w:rFonts w:ascii="Times New Roman" w:hAnsi="Times New Roman" w:cs="Times New Roman"/>
+          <w:bCs/>
+          <w:sz w:val="28"/>
+          <w:szCs w:val="28"/>
+        </w:rPr>
+        <w:t>: 22DKHA1</w:t>
       </w:r>
       <w:r>
         <w:rPr>
@@ -543,7 +614,27 @@
           <w:sz w:val="28"/>
           <w:szCs w:val="28"/>
         </w:rPr>
-        <w:t xml:space="preserve">  + Lê Trương Duy Khôi  MSSV:</w:t>
+        <w:t xml:space="preserve">  + Lê Trương Duy </w:t>
+      </w:r>
+      <w:proofErr w:type="gramStart"/>
+      <w:r>
+        <w:rPr>
+          <w:rFonts w:ascii="Times New Roman" w:hAnsi="Times New Roman" w:cs="Times New Roman"/>
+          <w:bCs/>
+          <w:sz w:val="28"/>
+          <w:szCs w:val="28"/>
+        </w:rPr>
+        <w:t>Khôi  MSSV</w:t>
+      </w:r>
+      <w:proofErr w:type="gramEnd"/>
+      <w:r>
+        <w:rPr>
+          <w:rFonts w:ascii="Times New Roman" w:hAnsi="Times New Roman" w:cs="Times New Roman"/>
+          <w:bCs/>
+          <w:sz w:val="28"/>
+          <w:szCs w:val="28"/>
+        </w:rPr>
+        <w:t>:</w:t>
       </w:r>
       <w:r>
         <w:rPr>
@@ -924,8 +1015,19 @@
           <w:sz w:val="28"/>
           <w:szCs w:val="28"/>
         </w:rPr>
-        <w:t>Ngành            :</w:t>
-      </w:r>
+        <w:t xml:space="preserve">Ngành          </w:t>
+      </w:r>
+      <w:proofErr w:type="gramStart"/>
+      <w:r>
+        <w:rPr>
+          <w:rFonts w:ascii="Times New Roman" w:hAnsi="Times New Roman" w:cs="Times New Roman"/>
+          <w:bCs/>
+          <w:sz w:val="28"/>
+          <w:szCs w:val="28"/>
+        </w:rPr>
+        <w:t xml:space="preserve">  :</w:t>
+      </w:r>
+      <w:proofErr w:type="gramEnd"/>
       <w:r>
         <w:rPr>
           <w:rFonts w:ascii="Times New Roman" w:hAnsi="Times New Roman" w:cs="Times New Roman"/>
@@ -1041,7 +1143,27 @@
           <w:sz w:val="30"/>
           <w:szCs w:val="30"/>
         </w:rPr>
-        <w:t>Giảng viên hướng dẫn : Th</w:t>
+        <w:t xml:space="preserve">Giảng viên hướng </w:t>
+      </w:r>
+      <w:proofErr w:type="gramStart"/>
+      <w:r>
+        <w:rPr>
+          <w:rFonts w:ascii="Times New Roman" w:hAnsi="Times New Roman" w:cs="Times New Roman"/>
+          <w:bCs/>
+          <w:sz w:val="30"/>
+          <w:szCs w:val="30"/>
+        </w:rPr>
+        <w:t>dẫn :</w:t>
+      </w:r>
+      <w:proofErr w:type="gramEnd"/>
+      <w:r>
+        <w:rPr>
+          <w:rFonts w:ascii="Times New Roman" w:hAnsi="Times New Roman" w:cs="Times New Roman"/>
+          <w:bCs/>
+          <w:sz w:val="30"/>
+          <w:szCs w:val="30"/>
+        </w:rPr>
+        <w:t xml:space="preserve"> Th</w:t>
       </w:r>
       <w:r>
         <w:rPr>
@@ -1093,7 +1215,27 @@
           <w:sz w:val="30"/>
           <w:szCs w:val="30"/>
         </w:rPr>
-        <w:t xml:space="preserve">Sinh viên thực hiện      : </w:t>
+        <w:t xml:space="preserve">Sinh viên thực hiện    </w:t>
+      </w:r>
+      <w:proofErr w:type="gramStart"/>
+      <w:r>
+        <w:rPr>
+          <w:rFonts w:ascii="Times New Roman" w:hAnsi="Times New Roman" w:cs="Times New Roman"/>
+          <w:bCs/>
+          <w:sz w:val="30"/>
+          <w:szCs w:val="30"/>
+        </w:rPr>
+        <w:t xml:space="preserve">  :</w:t>
+      </w:r>
+      <w:proofErr w:type="gramEnd"/>
+      <w:r>
+        <w:rPr>
+          <w:rFonts w:ascii="Times New Roman" w:hAnsi="Times New Roman" w:cs="Times New Roman"/>
+          <w:bCs/>
+          <w:sz w:val="30"/>
+          <w:szCs w:val="30"/>
+        </w:rPr>
+        <w:t xml:space="preserve"> </w:t>
       </w:r>
     </w:p>
     <w:p>
@@ -1127,7 +1269,27 @@
           <w:sz w:val="28"/>
           <w:szCs w:val="28"/>
         </w:rPr>
-        <w:t>+ Nguyễn Đức Trường   MSSV: 2286400868  Lớp: 22DKHA1</w:t>
+        <w:t xml:space="preserve">+ Nguyễn Đức Trường   MSSV: </w:t>
+      </w:r>
+      <w:proofErr w:type="gramStart"/>
+      <w:r>
+        <w:rPr>
+          <w:rFonts w:ascii="Times New Roman" w:hAnsi="Times New Roman" w:cs="Times New Roman"/>
+          <w:bCs/>
+          <w:sz w:val="28"/>
+          <w:szCs w:val="28"/>
+        </w:rPr>
+        <w:t>2286400868  Lớp</w:t>
+      </w:r>
+      <w:proofErr w:type="gramEnd"/>
+      <w:r>
+        <w:rPr>
+          <w:rFonts w:ascii="Times New Roman" w:hAnsi="Times New Roman" w:cs="Times New Roman"/>
+          <w:bCs/>
+          <w:sz w:val="28"/>
+          <w:szCs w:val="28"/>
+        </w:rPr>
+        <w:t>: 22DKHA1</w:t>
       </w:r>
       <w:r>
         <w:rPr>
@@ -1220,7 +1382,27 @@
           <w:sz w:val="28"/>
           <w:szCs w:val="28"/>
         </w:rPr>
-        <w:t xml:space="preserve">  + Lê Trương Duy Khôi  MSSV:</w:t>
+        <w:t xml:space="preserve">  + Lê Trương Duy </w:t>
+      </w:r>
+      <w:proofErr w:type="gramStart"/>
+      <w:r>
+        <w:rPr>
+          <w:rFonts w:ascii="Times New Roman" w:hAnsi="Times New Roman" w:cs="Times New Roman"/>
+          <w:bCs/>
+          <w:sz w:val="28"/>
+          <w:szCs w:val="28"/>
+        </w:rPr>
+        <w:t>Khôi  MSSV</w:t>
+      </w:r>
+      <w:proofErr w:type="gramEnd"/>
+      <w:r>
+        <w:rPr>
+          <w:rFonts w:ascii="Times New Roman" w:hAnsi="Times New Roman" w:cs="Times New Roman"/>
+          <w:bCs/>
+          <w:sz w:val="28"/>
+          <w:szCs w:val="28"/>
+        </w:rPr>
+        <w:t>:</w:t>
       </w:r>
       <w:r>
         <w:rPr>
@@ -9392,19 +9574,33 @@
         <w:rPr>
           <w:lang w:val="en-US"/>
         </w:rPr>
-        <w:t>Việc này giúp các tổ chức và doanh nghiệp hiểu rõ đặc điểm, ưu</w:t>
-      </w:r>
+        <w:t xml:space="preserve">Việc này giúp các tổ chức và doanh nghiệp hiểu rõ đặc điểm, </w:t>
+      </w:r>
+      <w:proofErr w:type="gramStart"/>
       <w:r>
         <w:rPr>
           <w:lang w:val="en-US"/>
         </w:rPr>
+        <w:t>ưu</w:t>
+      </w:r>
+      <w:r>
+        <w:rPr>
+          <w:lang w:val="en-US"/>
+        </w:rPr>
         <w:t>,</w:t>
       </w:r>
       <w:r>
         <w:rPr>
           <w:lang w:val="en-US"/>
         </w:rPr>
-        <w:t xml:space="preserve">  nhược điểm của từng phương pháp, từ đó lựa chọn giải pháp phù hợp với nhu cầu thực tế, </w:t>
+        <w:t xml:space="preserve">  nhược</w:t>
+      </w:r>
+      <w:proofErr w:type="gramEnd"/>
+      <w:r>
+        <w:rPr>
+          <w:lang w:val="en-US"/>
+        </w:rPr>
+        <w:t xml:space="preserve"> điểm của từng phương pháp, từ đó lựa chọn giải pháp phù hợp với nhu cầu thực tế, </w:t>
       </w:r>
       <w:r>
         <w:rPr>
@@ -9925,6 +10121,7 @@
         </w:rPr>
       </w:pPr>
       <w:bookmarkStart w:id="13" w:name="_Toc196469194"/>
+      <w:proofErr w:type="gramStart"/>
       <w:r>
         <w:rPr>
           <w:rFonts w:ascii="Times New Roman" w:hAnsi="Times New Roman" w:cs="Times New Roman"/>
@@ -9933,7 +10130,18 @@
           <w:sz w:val="28"/>
           <w:szCs w:val="28"/>
         </w:rPr>
-        <w:t>1.4  Đối tượng và phạm vi nghiên cứu</w:t>
+        <w:t>1.4  Đối</w:t>
+      </w:r>
+      <w:proofErr w:type="gramEnd"/>
+      <w:r>
+        <w:rPr>
+          <w:rFonts w:ascii="Times New Roman" w:hAnsi="Times New Roman" w:cs="Times New Roman"/>
+          <w:b/>
+          <w:bCs/>
+          <w:sz w:val="28"/>
+          <w:szCs w:val="28"/>
+        </w:rPr>
+        <w:t xml:space="preserve"> tượng và phạm vi nghiên cứu</w:t>
       </w:r>
       <w:bookmarkEnd w:id="13"/>
     </w:p>
@@ -10081,7 +10289,35 @@
         <w:rPr>
           <w:lang w:val="en-US"/>
         </w:rPr>
-        <w:t>để phân tích và  so sánh hiệu quả của từng phương pháp, kĩ thuật cụ thể. Sau đó nghiên cứu đưa ra quy trình cải thiện và nâng cao chất lượng hệ thống, để đảm bảo rằng khi đưa vào thực tế thì dự án có thể mang đến độ chính xác, tốc độ  và an toàn nhất.</w:t>
+        <w:t xml:space="preserve">để phân tích </w:t>
+      </w:r>
+      <w:proofErr w:type="gramStart"/>
+      <w:r>
+        <w:rPr>
+          <w:lang w:val="en-US"/>
+        </w:rPr>
+        <w:t>và  so</w:t>
+      </w:r>
+      <w:proofErr w:type="gramEnd"/>
+      <w:r>
+        <w:rPr>
+          <w:lang w:val="en-US"/>
+        </w:rPr>
+        <w:t xml:space="preserve"> sánh hiệu quả của từng phương pháp, kĩ thuật cụ thể. Sau đó nghiên cứu đưa ra quy trình cải thiện và nâng cao chất lượng hệ thống, để đảm bảo rằng khi đưa vào thực tế thì dự án có thể mang đến độ chính xác, tốc </w:t>
+      </w:r>
+      <w:proofErr w:type="gramStart"/>
+      <w:r>
+        <w:rPr>
+          <w:lang w:val="en-US"/>
+        </w:rPr>
+        <w:t>độ  và</w:t>
+      </w:r>
+      <w:proofErr w:type="gramEnd"/>
+      <w:r>
+        <w:rPr>
+          <w:lang w:val="en-US"/>
+        </w:rPr>
+        <w:t xml:space="preserve"> an toàn nhất.</w:t>
       </w:r>
       <w:r>
         <w:rPr>
@@ -10784,7 +11020,21 @@
         <w:rPr>
           <w:lang w:val="en-US"/>
         </w:rPr>
-        <w:t xml:space="preserve"> bài toán nhận diện các đặc trưng cùa  khuôn mặc</w:t>
+        <w:t xml:space="preserve"> bài toán nhận diện các đặc trưng </w:t>
+      </w:r>
+      <w:proofErr w:type="gramStart"/>
+      <w:r>
+        <w:rPr>
+          <w:lang w:val="en-US"/>
+        </w:rPr>
+        <w:t>cùa  khuôn</w:t>
+      </w:r>
+      <w:proofErr w:type="gramEnd"/>
+      <w:r>
+        <w:rPr>
+          <w:lang w:val="en-US"/>
+        </w:rPr>
+        <w:t xml:space="preserve"> mặc</w:t>
       </w:r>
       <w:r>
         <w:rPr>
@@ -11649,7 +11899,29 @@
           <w:szCs w:val="26"/>
           <w:shd w:val="clear" w:color="auto" w:fill="FFFFFF"/>
         </w:rPr>
-        <w:t xml:space="preserve"> y tế, an ninh, công nghiệp, ô tô tự lái, nông nghiệp, …</w:t>
+        <w:t xml:space="preserve"> y tế, </w:t>
+      </w:r>
+      <w:proofErr w:type="gramStart"/>
+      <w:r>
+        <w:rPr>
+          <w:rFonts w:ascii="Times New Roman" w:hAnsi="Times New Roman" w:cs="Times New Roman"/>
+          <w:color w:val="000000"/>
+          <w:sz w:val="26"/>
+          <w:szCs w:val="26"/>
+          <w:shd w:val="clear" w:color="auto" w:fill="FFFFFF"/>
+        </w:rPr>
+        <w:t>an</w:t>
+      </w:r>
+      <w:proofErr w:type="gramEnd"/>
+      <w:r>
+        <w:rPr>
+          <w:rFonts w:ascii="Times New Roman" w:hAnsi="Times New Roman" w:cs="Times New Roman"/>
+          <w:color w:val="000000"/>
+          <w:sz w:val="26"/>
+          <w:szCs w:val="26"/>
+          <w:shd w:val="clear" w:color="auto" w:fill="FFFFFF"/>
+        </w:rPr>
+        <w:t xml:space="preserve"> ninh, công nghiệp, ô tô tự lái, nông nghiệp, …</w:t>
       </w:r>
     </w:p>
     <w:p>
@@ -12609,7 +12881,25 @@
           <w:sz w:val="26"/>
           <w:szCs w:val="26"/>
         </w:rPr>
-        <w:t>Lật ảnh : Lật ngang thường được sử dụng trong nhận diện khuôn mặt vì khuôn mặt thường đối xứng.</w:t>
+        <w:t xml:space="preserve">Lật </w:t>
+      </w:r>
+      <w:proofErr w:type="gramStart"/>
+      <w:r>
+        <w:rPr>
+          <w:rFonts w:ascii="Times New Roman" w:hAnsi="Times New Roman" w:cs="Times New Roman"/>
+          <w:sz w:val="26"/>
+          <w:szCs w:val="26"/>
+        </w:rPr>
+        <w:t>ảnh :</w:t>
+      </w:r>
+      <w:proofErr w:type="gramEnd"/>
+      <w:r>
+        <w:rPr>
+          <w:rFonts w:ascii="Times New Roman" w:hAnsi="Times New Roman" w:cs="Times New Roman"/>
+          <w:sz w:val="26"/>
+          <w:szCs w:val="26"/>
+        </w:rPr>
+        <w:t xml:space="preserve"> Lật ngang thường được sử dụng trong nhận diện khuôn mặt vì khuôn mặt thường đối xứng.</w:t>
       </w:r>
     </w:p>
     <w:p>
@@ -12675,7 +12965,25 @@
           <w:sz w:val="26"/>
           <w:szCs w:val="26"/>
         </w:rPr>
-        <w:t>Dịch chuyển :Di chuyển ảnh theo trục X hoặc Y.</w:t>
+        <w:t xml:space="preserve">Dịch </w:t>
+      </w:r>
+      <w:proofErr w:type="gramStart"/>
+      <w:r>
+        <w:rPr>
+          <w:rFonts w:ascii="Times New Roman" w:hAnsi="Times New Roman" w:cs="Times New Roman"/>
+          <w:sz w:val="26"/>
+          <w:szCs w:val="26"/>
+        </w:rPr>
+        <w:t>chuyển :Di</w:t>
+      </w:r>
+      <w:proofErr w:type="gramEnd"/>
+      <w:r>
+        <w:rPr>
+          <w:rFonts w:ascii="Times New Roman" w:hAnsi="Times New Roman" w:cs="Times New Roman"/>
+          <w:sz w:val="26"/>
+          <w:szCs w:val="26"/>
+        </w:rPr>
+        <w:t xml:space="preserve"> chuyển ảnh theo trục X hoặc Y.</w:t>
       </w:r>
     </w:p>
     <w:p>
@@ -12719,7 +13027,25 @@
           <w:sz w:val="26"/>
           <w:szCs w:val="26"/>
         </w:rPr>
-        <w:t>Thêm nhiễu : Làm cho dữ liệu giống với môi trường thực hơn. Giúp mô hình thích ứng tốt với ảnh thực tế bị nhiễu vd: camera chất lượng thấp.</w:t>
+        <w:t xml:space="preserve">Thêm </w:t>
+      </w:r>
+      <w:proofErr w:type="gramStart"/>
+      <w:r>
+        <w:rPr>
+          <w:rFonts w:ascii="Times New Roman" w:hAnsi="Times New Roman" w:cs="Times New Roman"/>
+          <w:sz w:val="26"/>
+          <w:szCs w:val="26"/>
+        </w:rPr>
+        <w:t>nhiễu :</w:t>
+      </w:r>
+      <w:proofErr w:type="gramEnd"/>
+      <w:r>
+        <w:rPr>
+          <w:rFonts w:ascii="Times New Roman" w:hAnsi="Times New Roman" w:cs="Times New Roman"/>
+          <w:sz w:val="26"/>
+          <w:szCs w:val="26"/>
+        </w:rPr>
+        <w:t xml:space="preserve"> Làm cho dữ liệu giống với môi trường thực hơn. Giúp mô hình thích ứng tốt với ảnh thực tế bị nhiễu vd: camera chất lượng thấp.</w:t>
       </w:r>
     </w:p>
     <w:p>
@@ -12741,7 +13067,25 @@
           <w:sz w:val="26"/>
           <w:szCs w:val="26"/>
         </w:rPr>
-        <w:t>Cắt ảnh ngẫu nhiên :cắt các vùng nhỏ ngẫu nhiên từ ảnh gốc để tạo thêm các biến thể.</w:t>
+        <w:t xml:space="preserve">Cắt ảnh ngẫu </w:t>
+      </w:r>
+      <w:proofErr w:type="gramStart"/>
+      <w:r>
+        <w:rPr>
+          <w:rFonts w:ascii="Times New Roman" w:hAnsi="Times New Roman" w:cs="Times New Roman"/>
+          <w:sz w:val="26"/>
+          <w:szCs w:val="26"/>
+        </w:rPr>
+        <w:t>nhiên :cắt</w:t>
+      </w:r>
+      <w:proofErr w:type="gramEnd"/>
+      <w:r>
+        <w:rPr>
+          <w:rFonts w:ascii="Times New Roman" w:hAnsi="Times New Roman" w:cs="Times New Roman"/>
+          <w:sz w:val="26"/>
+          <w:szCs w:val="26"/>
+        </w:rPr>
+        <w:t xml:space="preserve"> các vùng nhỏ ngẫu nhiên từ ảnh gốc để tạo thêm các biến thể.</w:t>
       </w:r>
     </w:p>
     <w:p>
@@ -12997,8 +13341,18 @@
           <w:sz w:val="26"/>
           <w:szCs w:val="26"/>
         </w:rPr>
-        <w:t>MTCNN (Multi-task Cascaded Convolutional Networks) là một phương pháp phát hiện khuôn mặt hiện đại, tích hợp hai tác vụ chính là phát hiện khung khuôn mặt và dự đoán điểm đặc trưng trên khuôn mặt như: mắt, mũi, miệng,...</w:t>
-      </w:r>
+        <w:t xml:space="preserve">MTCNN (Multi-task Cascaded Convolutional Networks) là một phương pháp phát hiện khuôn mặt hiện đại, tích hợp hai tác vụ chính là phát hiện khung khuôn mặt và dự đoán điểm đặc trưng trên khuôn mặt như: mắt, mũi, </w:t>
+      </w:r>
+      <w:proofErr w:type="gramStart"/>
+      <w:r>
+        <w:rPr>
+          <w:rFonts w:ascii="Times New Roman" w:hAnsi="Times New Roman" w:cs="Times New Roman"/>
+          <w:sz w:val="26"/>
+          <w:szCs w:val="26"/>
+        </w:rPr>
+        <w:t>miệng,...</w:t>
+      </w:r>
+      <w:proofErr w:type="gramEnd"/>
     </w:p>
     <w:p>
       <w:pPr>
@@ -14886,7 +15240,27 @@
           <w:szCs w:val="26"/>
           <w:lang w:val="vi-VN"/>
         </w:rPr>
-        <w:t xml:space="preserve"> (SVM) là một  thuật toán học máy có giám sát tương đối đơn giản được sử dụng để phân loại hoặc hồi quy. Về cơ bản, SVM tìm thấy một siêu mặt phẳng tạo ra ranh giới giữa các loại dữ liệu. Trong không gian 2 chiều, siêu mặt phẳng này không là gì ngoài một đường thẳng. Trong SVM, từng mục dữ liệu trong tập dữ liệu trong không gian N chiều, trong đó N là số lượng tính năng/thuộc tính trong dữ liệu. Sau đó tìm siêu mặt phẳng tối ưu để tách dữ liệu. </w:t>
+        <w:t xml:space="preserve"> (SVM) là </w:t>
+      </w:r>
+      <w:proofErr w:type="gramStart"/>
+      <w:r>
+        <w:rPr>
+          <w:rFonts w:ascii="Times New Roman" w:hAnsi="Times New Roman" w:cs="Times New Roman"/>
+          <w:sz w:val="26"/>
+          <w:szCs w:val="26"/>
+          <w:lang w:val="vi-VN"/>
+        </w:rPr>
+        <w:t>một  thuật</w:t>
+      </w:r>
+      <w:proofErr w:type="gramEnd"/>
+      <w:r>
+        <w:rPr>
+          <w:rFonts w:ascii="Times New Roman" w:hAnsi="Times New Roman" w:cs="Times New Roman"/>
+          <w:sz w:val="26"/>
+          <w:szCs w:val="26"/>
+          <w:lang w:val="vi-VN"/>
+        </w:rPr>
+        <w:t xml:space="preserve"> toán học máy có giám sát tương đối đơn giản được sử dụng để phân loại hoặc hồi quy. Về cơ bản, SVM tìm thấy một siêu mặt phẳng tạo ra ranh giới giữa các loại dữ liệu. Trong không gian 2 chiều, siêu mặt phẳng này không là gì ngoài một đường thẳng. Trong SVM, từng mục dữ liệu trong tập dữ liệu trong không gian N chiều, trong đó N là số lượng tính năng/thuộc tính trong dữ liệu. Sau đó tìm siêu mặt phẳng tối ưu để tách dữ liệu. </w:t>
       </w:r>
     </w:p>
     <w:p>
@@ -17224,15 +17598,33 @@
           <w:sz w:val="28"/>
           <w:szCs w:val="28"/>
         </w:rPr>
-        <w:t xml:space="preserve">              </w:t>
-      </w:r>
+        <w:t xml:space="preserve">           </w:t>
+      </w:r>
+      <w:proofErr w:type="gramStart"/>
       <w:r>
         <w:rPr>
           <w:color w:val="000000" w:themeColor="text1"/>
-          <w:sz w:val="26"/>
-          <w:szCs w:val="26"/>
-        </w:rPr>
-        <w:t>(2.)</w:t>
+          <w:sz w:val="28"/>
+          <w:szCs w:val="28"/>
+        </w:rPr>
+        <w:t xml:space="preserve">   </w:t>
+      </w:r>
+      <w:r>
+        <w:rPr>
+          <w:color w:val="000000" w:themeColor="text1"/>
+          <w:sz w:val="26"/>
+          <w:szCs w:val="26"/>
+        </w:rPr>
+        <w:t>(</w:t>
+      </w:r>
+      <w:proofErr w:type="gramEnd"/>
+      <w:r>
+        <w:rPr>
+          <w:color w:val="000000" w:themeColor="text1"/>
+          <w:sz w:val="26"/>
+          <w:szCs w:val="26"/>
+        </w:rPr>
+        <w:t>2.)</w:t>
       </w:r>
     </w:p>
     <w:p>
@@ -17349,7 +17741,29 @@
           <w:sz w:val="28"/>
           <w:szCs w:val="28"/>
         </w:rPr>
-        <w:t>ReLU6(x)=min(max(0,x),6)</w:t>
+        <w:t>ReLU6(x)=min(max(</w:t>
+      </w:r>
+      <w:proofErr w:type="gramStart"/>
+      <w:r>
+        <w:rPr>
+          <w:i/>
+          <w:iCs/>
+          <w:color w:val="000000" w:themeColor="text1"/>
+          <w:sz w:val="28"/>
+          <w:szCs w:val="28"/>
+        </w:rPr>
+        <w:t>0,x</w:t>
+      </w:r>
+      <w:proofErr w:type="gramEnd"/>
+      <w:r>
+        <w:rPr>
+          <w:i/>
+          <w:iCs/>
+          <w:color w:val="000000" w:themeColor="text1"/>
+          <w:sz w:val="28"/>
+          <w:szCs w:val="28"/>
+        </w:rPr>
+        <w:t>),6)</w:t>
       </w:r>
     </w:p>
     <w:p>
@@ -17415,6 +17829,7 @@
         </w:rPr>
         <w:t xml:space="preserve"> </w:t>
       </w:r>
+      <w:proofErr w:type="gramStart"/>
       <w:r>
         <w:rPr>
           <w:color w:val="000000" w:themeColor="text1"/>
@@ -17437,7 +17852,16 @@
           <w:sz w:val="26"/>
           <w:szCs w:val="26"/>
         </w:rPr>
-        <w:t>: đầu ra là 0</w:t>
+        <w:t>:</w:t>
+      </w:r>
+      <w:proofErr w:type="gramEnd"/>
+      <w:r>
+        <w:rPr>
+          <w:color w:val="000000" w:themeColor="text1"/>
+          <w:sz w:val="26"/>
+          <w:szCs w:val="26"/>
+        </w:rPr>
+        <w:t xml:space="preserve"> đầu ra là 0</w:t>
       </w:r>
     </w:p>
     <w:p>
@@ -17507,16 +17931,26 @@
           <w:sz w:val="26"/>
           <w:szCs w:val="26"/>
         </w:rPr>
-        <w:t xml:space="preserve">&lt;6 </w:t>
-      </w:r>
+        <w:t>&lt;</w:t>
+      </w:r>
+      <w:proofErr w:type="gramStart"/>
       <w:r>
         <w:rPr>
           <w:color w:val="000000" w:themeColor="text1"/>
           <w:sz w:val="26"/>
           <w:szCs w:val="26"/>
         </w:rPr>
+        <w:t xml:space="preserve">6 </w:t>
+      </w:r>
+      <w:r>
+        <w:rPr>
+          <w:color w:val="000000" w:themeColor="text1"/>
+          <w:sz w:val="26"/>
+          <w:szCs w:val="26"/>
+        </w:rPr>
         <w:t>:</w:t>
       </w:r>
+      <w:proofErr w:type="gramEnd"/>
       <w:r>
         <w:rPr>
           <w:color w:val="000000" w:themeColor="text1"/>
@@ -17571,6 +18005,7 @@
         </w:rPr>
         <w:t xml:space="preserve"> </w:t>
       </w:r>
+      <w:proofErr w:type="gramStart"/>
       <w:r>
         <w:rPr>
           <w:color w:val="000000" w:themeColor="text1"/>
@@ -17593,7 +18028,16 @@
           <w:sz w:val="26"/>
           <w:szCs w:val="26"/>
         </w:rPr>
-        <w:t>: đầu ra bị giới hạn ở mức 6</w:t>
+        <w:t>:</w:t>
+      </w:r>
+      <w:proofErr w:type="gramEnd"/>
+      <w:r>
+        <w:rPr>
+          <w:color w:val="000000" w:themeColor="text1"/>
+          <w:sz w:val="26"/>
+          <w:szCs w:val="26"/>
+        </w:rPr>
+        <w:t xml:space="preserve"> đầu ra bị giới hạn ở mức 6</w:t>
       </w:r>
     </w:p>
     <w:p>
@@ -17784,16 +18228,34 @@
           <w:szCs w:val="26"/>
         </w:rPr>
         <w:br/>
-        <w:t>-  Ki ​: bộ lọc áp dụng riêng cho kênh i</w:t>
-      </w:r>
+      </w:r>
+      <w:proofErr w:type="gramStart"/>
       <w:r>
         <w:rPr>
           <w:color w:val="000000" w:themeColor="text1"/>
           <w:sz w:val="26"/>
           <w:szCs w:val="26"/>
         </w:rPr>
+        <w:t>-  Ki</w:t>
+      </w:r>
+      <w:proofErr w:type="gramEnd"/>
+      <w:r>
+        <w:rPr>
+          <w:color w:val="000000" w:themeColor="text1"/>
+          <w:sz w:val="26"/>
+          <w:szCs w:val="26"/>
+        </w:rPr>
+        <w:t xml:space="preserve"> ​: bộ lọc áp dụng riêng cho kênh i</w:t>
+      </w:r>
+      <w:r>
+        <w:rPr>
+          <w:color w:val="000000" w:themeColor="text1"/>
+          <w:sz w:val="26"/>
+          <w:szCs w:val="26"/>
+        </w:rPr>
         <w:br/>
       </w:r>
+      <w:proofErr w:type="gramStart"/>
       <w:r>
         <w:rPr>
           <w:color w:val="000000" w:themeColor="text1"/>
@@ -17801,16 +18263,42 @@
           <w:szCs w:val="26"/>
         </w:rPr>
         <w:lastRenderedPageBreak/>
-        <w:t>-  zi: kênh thứ i của đầu ra từ bước 1</w:t>
-      </w:r>
+        <w:t>-  zi</w:t>
+      </w:r>
+      <w:proofErr w:type="gramEnd"/>
       <w:r>
         <w:rPr>
           <w:color w:val="000000" w:themeColor="text1"/>
           <w:sz w:val="26"/>
           <w:szCs w:val="26"/>
         </w:rPr>
+        <w:t>: kênh thứ i của đầu ra từ bước 1</w:t>
+      </w:r>
+      <w:r>
+        <w:rPr>
+          <w:color w:val="000000" w:themeColor="text1"/>
+          <w:sz w:val="26"/>
+          <w:szCs w:val="26"/>
+        </w:rPr>
         <w:br/>
-        <w:t>-  di​: kết quả tích chập depthwise kênh i</w:t>
+      </w:r>
+      <w:proofErr w:type="gramStart"/>
+      <w:r>
+        <w:rPr>
+          <w:color w:val="000000" w:themeColor="text1"/>
+          <w:sz w:val="26"/>
+          <w:szCs w:val="26"/>
+        </w:rPr>
+        <w:t>-  di​</w:t>
+      </w:r>
+      <w:proofErr w:type="gramEnd"/>
+      <w:r>
+        <w:rPr>
+          <w:color w:val="000000" w:themeColor="text1"/>
+          <w:sz w:val="26"/>
+          <w:szCs w:val="26"/>
+        </w:rPr>
+        <w:t>: kết quả tích chập depthwise kênh i</w:t>
       </w:r>
     </w:p>
     <w:p>
@@ -17848,7 +18336,15 @@
           <w:sz w:val="26"/>
           <w:szCs w:val="26"/>
         </w:rPr>
-        <w:t xml:space="preserve">Projection Layer  </w:t>
+        <w:t xml:space="preserve">Projection </w:t>
+      </w:r>
+      <w:proofErr w:type="gramStart"/>
+      <w:r>
+        <w:rPr>
+          <w:sz w:val="26"/>
+          <w:szCs w:val="26"/>
+        </w:rPr>
+        <w:t xml:space="preserve">Layer  </w:t>
       </w:r>
       <w:r>
         <w:rPr>
@@ -17856,7 +18352,16 @@
           <w:sz w:val="26"/>
           <w:szCs w:val="26"/>
         </w:rPr>
-        <w:t>[ct</w:t>
+        <w:t>[</w:t>
+      </w:r>
+      <w:proofErr w:type="gramEnd"/>
+      <w:r>
+        <w:rPr>
+          <w:color w:val="4C94D8" w:themeColor="text2" w:themeTint="80"/>
+          <w:sz w:val="26"/>
+          <w:szCs w:val="26"/>
+        </w:rPr>
+        <w:t>ct</w:t>
       </w:r>
       <w:r>
         <w:rPr>
@@ -17947,17 +18452,61 @@
           <w:sz w:val="28"/>
           <w:szCs w:val="28"/>
         </w:rPr>
-        <w:t xml:space="preserve"> d                             </w:t>
-      </w:r>
+        <w:t xml:space="preserve"> d                          </w:t>
+      </w:r>
+      <w:proofErr w:type="gramStart"/>
       <w:r>
         <w:rPr>
           <w:i/>
           <w:iCs/>
           <w:color w:val="000000" w:themeColor="text1"/>
-          <w:sz w:val="26"/>
-          <w:szCs w:val="26"/>
-        </w:rPr>
-        <w:t xml:space="preserve">(2.  ) </w:t>
+          <w:sz w:val="28"/>
+          <w:szCs w:val="28"/>
+        </w:rPr>
+        <w:t xml:space="preserve">   </w:t>
+      </w:r>
+      <w:r>
+        <w:rPr>
+          <w:i/>
+          <w:iCs/>
+          <w:color w:val="000000" w:themeColor="text1"/>
+          <w:sz w:val="26"/>
+          <w:szCs w:val="26"/>
+        </w:rPr>
+        <w:t>(</w:t>
+      </w:r>
+      <w:proofErr w:type="gramEnd"/>
+      <w:r>
+        <w:rPr>
+          <w:i/>
+          <w:iCs/>
+          <w:color w:val="000000" w:themeColor="text1"/>
+          <w:sz w:val="26"/>
+          <w:szCs w:val="26"/>
+        </w:rPr>
+        <w:t>2.</w:t>
+      </w:r>
+      <w:proofErr w:type="gramStart"/>
+      <w:r>
+        <w:rPr>
+          <w:i/>
+          <w:iCs/>
+          <w:color w:val="000000" w:themeColor="text1"/>
+          <w:sz w:val="26"/>
+          <w:szCs w:val="26"/>
+        </w:rPr>
+        <w:t xml:space="preserve">  )</w:t>
+      </w:r>
+      <w:proofErr w:type="gramEnd"/>
+      <w:r>
+        <w:rPr>
+          <w:i/>
+          <w:iCs/>
+          <w:color w:val="000000" w:themeColor="text1"/>
+          <w:sz w:val="26"/>
+          <w:szCs w:val="26"/>
+        </w:rPr>
+        <w:t xml:space="preserve"> </w:t>
       </w:r>
     </w:p>
     <w:p>
@@ -18127,17 +18676,61 @@
           <w:sz w:val="32"/>
           <w:szCs w:val="32"/>
         </w:rPr>
-        <w:t xml:space="preserve">y                            </w:t>
-      </w:r>
+        <w:t xml:space="preserve">y                         </w:t>
+      </w:r>
+      <w:proofErr w:type="gramStart"/>
       <w:r>
         <w:rPr>
           <w:i/>
           <w:iCs/>
           <w:color w:val="000000" w:themeColor="text1"/>
-          <w:sz w:val="26"/>
-          <w:szCs w:val="26"/>
-        </w:rPr>
-        <w:t xml:space="preserve">(2.  ) </w:t>
+          <w:sz w:val="32"/>
+          <w:szCs w:val="32"/>
+        </w:rPr>
+        <w:t xml:space="preserve">   </w:t>
+      </w:r>
+      <w:r>
+        <w:rPr>
+          <w:i/>
+          <w:iCs/>
+          <w:color w:val="000000" w:themeColor="text1"/>
+          <w:sz w:val="26"/>
+          <w:szCs w:val="26"/>
+        </w:rPr>
+        <w:t>(</w:t>
+      </w:r>
+      <w:proofErr w:type="gramEnd"/>
+      <w:r>
+        <w:rPr>
+          <w:i/>
+          <w:iCs/>
+          <w:color w:val="000000" w:themeColor="text1"/>
+          <w:sz w:val="26"/>
+          <w:szCs w:val="26"/>
+        </w:rPr>
+        <w:t>2.</w:t>
+      </w:r>
+      <w:proofErr w:type="gramStart"/>
+      <w:r>
+        <w:rPr>
+          <w:i/>
+          <w:iCs/>
+          <w:color w:val="000000" w:themeColor="text1"/>
+          <w:sz w:val="26"/>
+          <w:szCs w:val="26"/>
+        </w:rPr>
+        <w:t xml:space="preserve">  )</w:t>
+      </w:r>
+      <w:proofErr w:type="gramEnd"/>
+      <w:r>
+        <w:rPr>
+          <w:i/>
+          <w:iCs/>
+          <w:color w:val="000000" w:themeColor="text1"/>
+          <w:sz w:val="26"/>
+          <w:szCs w:val="26"/>
+        </w:rPr>
+        <w:t xml:space="preserve"> </w:t>
       </w:r>
     </w:p>
     <w:p>
@@ -19997,7 +20590,25 @@
           <w:sz w:val="26"/>
           <w:szCs w:val="26"/>
         </w:rPr>
-        <w:t xml:space="preserve">Qua biểu đồ, ta thấy sự mất cân bằng rõ rệt ví dụ như có nhiều lớp có số ảnh rất cao (trên 35 ảnh) và cũng có vài lớp có số lượng ảnh rất ít ( dưới 10 ảnh). Nếu đưa dữ liệu này vào thực thi mô hình thì có thể gây ra sự thiên lệch mô hình (model bias </w:t>
+        <w:t xml:space="preserve">Qua biểu đồ, ta thấy sự mất cân bằng rõ rệt ví dụ như có nhiều lớp có số ảnh rất cao (trên 35 ảnh) và cũng có vài lớp có số lượng ảnh rất ít </w:t>
+      </w:r>
+      <w:proofErr w:type="gramStart"/>
+      <w:r>
+        <w:rPr>
+          <w:rFonts w:ascii="Times New Roman" w:hAnsi="Times New Roman" w:cs="Times New Roman"/>
+          <w:sz w:val="26"/>
+          <w:szCs w:val="26"/>
+        </w:rPr>
+        <w:t>( dưới</w:t>
+      </w:r>
+      <w:proofErr w:type="gramEnd"/>
+      <w:r>
+        <w:rPr>
+          <w:rFonts w:ascii="Times New Roman" w:hAnsi="Times New Roman" w:cs="Times New Roman"/>
+          <w:sz w:val="26"/>
+          <w:szCs w:val="26"/>
+        </w:rPr>
+        <w:t xml:space="preserve"> 10 ảnh). Nếu đưa dữ liệu này vào thực thi mô hình thì có thể gây ra sự thiên lệch mô hình (model bias </w:t>
       </w:r>
       <w:r>
         <w:rPr>
@@ -20006,15 +20617,34 @@
           <w:sz w:val="26"/>
           <w:szCs w:val="26"/>
         </w:rPr>
-        <w:t>[ct])</w:t>
-      </w:r>
-      <w:r>
-        <w:rPr>
-          <w:rFonts w:ascii="Times New Roman" w:hAnsi="Times New Roman" w:cs="Times New Roman"/>
-          <w:sz w:val="26"/>
-          <w:szCs w:val="26"/>
-        </w:rPr>
-        <w:t>về các lớp có nhiều ảnh hơn, qua đó làm giảm hiệu quả nhận diện của các lớp có ít dữ liệu</w:t>
+        <w:t>[ct</w:t>
+      </w:r>
+      <w:proofErr w:type="gramStart"/>
+      <w:r>
+        <w:rPr>
+          <w:rFonts w:ascii="Times New Roman" w:hAnsi="Times New Roman" w:cs="Times New Roman"/>
+          <w:color w:val="45B0E1" w:themeColor="accent1" w:themeTint="99"/>
+          <w:sz w:val="26"/>
+          <w:szCs w:val="26"/>
+        </w:rPr>
+        <w:t>])</w:t>
+      </w:r>
+      <w:r>
+        <w:rPr>
+          <w:rFonts w:ascii="Times New Roman" w:hAnsi="Times New Roman" w:cs="Times New Roman"/>
+          <w:sz w:val="26"/>
+          <w:szCs w:val="26"/>
+        </w:rPr>
+        <w:t>về</w:t>
+      </w:r>
+      <w:proofErr w:type="gramEnd"/>
+      <w:r>
+        <w:rPr>
+          <w:rFonts w:ascii="Times New Roman" w:hAnsi="Times New Roman" w:cs="Times New Roman"/>
+          <w:sz w:val="26"/>
+          <w:szCs w:val="26"/>
+        </w:rPr>
+        <w:t xml:space="preserve"> các lớp có nhiều ảnh hơn, qua đó làm giảm hiệu quả nhận diện của các lớp có ít dữ liệu</w:t>
       </w:r>
     </w:p>
     <w:p>
@@ -20288,15 +20918,33 @@
           <w:sz w:val="26"/>
           <w:szCs w:val="26"/>
         </w:rPr>
-        <w:t xml:space="preserve"> 10; 15 độ</w:t>
-      </w:r>
-      <w:r>
-        <w:rPr>
-          <w:rFonts w:ascii="Times New Roman" w:hAnsi="Times New Roman" w:cs="Times New Roman"/>
-          <w:sz w:val="26"/>
-          <w:szCs w:val="26"/>
-        </w:rPr>
-        <w:t xml:space="preserve"> : Xoay ảnh theo chiều kim đồng hồ một góc </w:t>
+        <w:t xml:space="preserve"> 10; 15 </w:t>
+      </w:r>
+      <w:proofErr w:type="gramStart"/>
+      <w:r>
+        <w:rPr>
+          <w:rFonts w:ascii="Times New Roman" w:hAnsi="Times New Roman" w:cs="Times New Roman"/>
+          <w:sz w:val="26"/>
+          <w:szCs w:val="26"/>
+        </w:rPr>
+        <w:t>độ</w:t>
+      </w:r>
+      <w:r>
+        <w:rPr>
+          <w:rFonts w:ascii="Times New Roman" w:hAnsi="Times New Roman" w:cs="Times New Roman"/>
+          <w:sz w:val="26"/>
+          <w:szCs w:val="26"/>
+        </w:rPr>
+        <w:t xml:space="preserve"> :</w:t>
+      </w:r>
+      <w:proofErr w:type="gramEnd"/>
+      <w:r>
+        <w:rPr>
+          <w:rFonts w:ascii="Times New Roman" w:hAnsi="Times New Roman" w:cs="Times New Roman"/>
+          <w:sz w:val="26"/>
+          <w:szCs w:val="26"/>
+        </w:rPr>
+        <w:t xml:space="preserve"> Xoay ảnh theo chiều kim đồng hồ một góc </w:t>
       </w:r>
       <w:r>
         <w:rPr>
@@ -20350,7 +20998,25 @@
           <w:sz w:val="26"/>
           <w:szCs w:val="26"/>
         </w:rPr>
-        <w:t xml:space="preserve">-15 độ : Xoay ảnh ngược chiều kim đồng hồ một góc </w:t>
+        <w:t xml:space="preserve">-15 </w:t>
+      </w:r>
+      <w:proofErr w:type="gramStart"/>
+      <w:r>
+        <w:rPr>
+          <w:rFonts w:ascii="Times New Roman" w:hAnsi="Times New Roman" w:cs="Times New Roman"/>
+          <w:sz w:val="26"/>
+          <w:szCs w:val="26"/>
+        </w:rPr>
+        <w:t>độ :</w:t>
+      </w:r>
+      <w:proofErr w:type="gramEnd"/>
+      <w:r>
+        <w:rPr>
+          <w:rFonts w:ascii="Times New Roman" w:hAnsi="Times New Roman" w:cs="Times New Roman"/>
+          <w:sz w:val="26"/>
+          <w:szCs w:val="26"/>
+        </w:rPr>
+        <w:t xml:space="preserve"> Xoay ảnh ngược chiều kim đồng hồ một góc </w:t>
       </w:r>
       <w:r>
         <w:rPr>
@@ -20388,15 +21054,33 @@
           <w:sz w:val="26"/>
           <w:szCs w:val="26"/>
         </w:rPr>
-        <w:t>Lật ngang</w:t>
-      </w:r>
-      <w:r>
-        <w:rPr>
-          <w:rFonts w:ascii="Times New Roman" w:hAnsi="Times New Roman" w:cs="Times New Roman"/>
-          <w:sz w:val="26"/>
-          <w:szCs w:val="26"/>
-        </w:rPr>
-        <w:t xml:space="preserve"> : </w:t>
+        <w:t xml:space="preserve">Lật </w:t>
+      </w:r>
+      <w:proofErr w:type="gramStart"/>
+      <w:r>
+        <w:rPr>
+          <w:rFonts w:ascii="Times New Roman" w:hAnsi="Times New Roman" w:cs="Times New Roman"/>
+          <w:sz w:val="26"/>
+          <w:szCs w:val="26"/>
+        </w:rPr>
+        <w:t>ngang</w:t>
+      </w:r>
+      <w:r>
+        <w:rPr>
+          <w:rFonts w:ascii="Times New Roman" w:hAnsi="Times New Roman" w:cs="Times New Roman"/>
+          <w:sz w:val="26"/>
+          <w:szCs w:val="26"/>
+        </w:rPr>
+        <w:t xml:space="preserve"> :</w:t>
+      </w:r>
+      <w:proofErr w:type="gramEnd"/>
+      <w:r>
+        <w:rPr>
+          <w:rFonts w:ascii="Times New Roman" w:hAnsi="Times New Roman" w:cs="Times New Roman"/>
+          <w:sz w:val="26"/>
+          <w:szCs w:val="26"/>
+        </w:rPr>
+        <w:t xml:space="preserve"> </w:t>
       </w:r>
       <w:r>
         <w:rPr>
@@ -20426,15 +21110,33 @@
           <w:sz w:val="26"/>
           <w:szCs w:val="26"/>
         </w:rPr>
-        <w:t xml:space="preserve">Tăng độ sáng </w:t>
-      </w:r>
-      <w:r>
-        <w:rPr>
-          <w:rFonts w:ascii="Times New Roman" w:hAnsi="Times New Roman" w:cs="Times New Roman"/>
-          <w:sz w:val="26"/>
-          <w:szCs w:val="26"/>
-        </w:rPr>
-        <w:t xml:space="preserve">: </w:t>
+        <w:t xml:space="preserve">Tăng độ </w:t>
+      </w:r>
+      <w:proofErr w:type="gramStart"/>
+      <w:r>
+        <w:rPr>
+          <w:rFonts w:ascii="Times New Roman" w:hAnsi="Times New Roman" w:cs="Times New Roman"/>
+          <w:sz w:val="26"/>
+          <w:szCs w:val="26"/>
+        </w:rPr>
+        <w:t xml:space="preserve">sáng </w:t>
+      </w:r>
+      <w:r>
+        <w:rPr>
+          <w:rFonts w:ascii="Times New Roman" w:hAnsi="Times New Roman" w:cs="Times New Roman"/>
+          <w:sz w:val="26"/>
+          <w:szCs w:val="26"/>
+        </w:rPr>
+        <w:t>:</w:t>
+      </w:r>
+      <w:proofErr w:type="gramEnd"/>
+      <w:r>
+        <w:rPr>
+          <w:rFonts w:ascii="Times New Roman" w:hAnsi="Times New Roman" w:cs="Times New Roman"/>
+          <w:sz w:val="26"/>
+          <w:szCs w:val="26"/>
+        </w:rPr>
+        <w:t xml:space="preserve"> </w:t>
       </w:r>
       <w:r>
         <w:rPr>
@@ -20464,15 +21166,33 @@
           <w:sz w:val="26"/>
           <w:szCs w:val="26"/>
         </w:rPr>
-        <w:t>Tăng độ bão hòa màu</w:t>
-      </w:r>
-      <w:r>
-        <w:rPr>
-          <w:rFonts w:ascii="Times New Roman" w:hAnsi="Times New Roman" w:cs="Times New Roman"/>
-          <w:sz w:val="26"/>
-          <w:szCs w:val="26"/>
-        </w:rPr>
-        <w:t xml:space="preserve"> : </w:t>
+        <w:t xml:space="preserve">Tăng độ bão hòa </w:t>
+      </w:r>
+      <w:proofErr w:type="gramStart"/>
+      <w:r>
+        <w:rPr>
+          <w:rFonts w:ascii="Times New Roman" w:hAnsi="Times New Roman" w:cs="Times New Roman"/>
+          <w:sz w:val="26"/>
+          <w:szCs w:val="26"/>
+        </w:rPr>
+        <w:t>màu</w:t>
+      </w:r>
+      <w:r>
+        <w:rPr>
+          <w:rFonts w:ascii="Times New Roman" w:hAnsi="Times New Roman" w:cs="Times New Roman"/>
+          <w:sz w:val="26"/>
+          <w:szCs w:val="26"/>
+        </w:rPr>
+        <w:t xml:space="preserve"> :</w:t>
+      </w:r>
+      <w:proofErr w:type="gramEnd"/>
+      <w:r>
+        <w:rPr>
+          <w:rFonts w:ascii="Times New Roman" w:hAnsi="Times New Roman" w:cs="Times New Roman"/>
+          <w:sz w:val="26"/>
+          <w:szCs w:val="26"/>
+        </w:rPr>
+        <w:t xml:space="preserve"> </w:t>
       </w:r>
       <w:r>
         <w:rPr>
@@ -20848,7 +21568,16 @@
           <w:sz w:val="28"/>
           <w:szCs w:val="28"/>
         </w:rPr>
-        <w:t xml:space="preserve"> ( </w:t>
+        <w:t xml:space="preserve"> </w:t>
+      </w:r>
+      <w:proofErr w:type="gramStart"/>
+      <w:r>
+        <w:rPr>
+          <w:rFonts w:ascii="Times New Roman" w:hAnsi="Times New Roman" w:cs="Times New Roman"/>
+          <w:sz w:val="28"/>
+          <w:szCs w:val="28"/>
+        </w:rPr>
+        <w:t xml:space="preserve">( </w:t>
       </w:r>
       <w:r>
         <w:rPr>
@@ -20858,7 +21587,18 @@
           <w:sz w:val="28"/>
           <w:szCs w:val="28"/>
         </w:rPr>
-        <w:t>(Multi-task Cascaded Convolutional Networks)</w:t>
+        <w:t>(</w:t>
+      </w:r>
+      <w:proofErr w:type="gramEnd"/>
+      <w:r>
+        <w:rPr>
+          <w:rFonts w:ascii="Times New Roman" w:hAnsi="Times New Roman" w:cs="Times New Roman"/>
+          <w:b/>
+          <w:bCs/>
+          <w:sz w:val="28"/>
+          <w:szCs w:val="28"/>
+        </w:rPr>
+        <w:t>Multi-task Cascaded Convolutional Networks)</w:t>
       </w:r>
     </w:p>
     <w:p>
@@ -21130,7 +21870,25 @@
           <w:sz w:val="26"/>
           <w:szCs w:val="26"/>
         </w:rPr>
-        <w:t xml:space="preserve">Sau đó, ta sẽ đưa những kernels được cắt ra từ trên và truyền qua mạng P-Net . Kết quả cho ra các bounding boxes nằm trong mỗi kernel, mỗi bounding boxes sẽ chứa tọa độ 4 góc để xác định vị trí trong kernel chứa nó </w:t>
+        <w:t>Sau đó, ta sẽ đưa những kernels được cắt ra từ trên và truyền qua mạng P-</w:t>
+      </w:r>
+      <w:proofErr w:type="gramStart"/>
+      <w:r>
+        <w:rPr>
+          <w:rFonts w:ascii="Times New Roman" w:hAnsi="Times New Roman" w:cs="Times New Roman"/>
+          <w:sz w:val="26"/>
+          <w:szCs w:val="26"/>
+        </w:rPr>
+        <w:t>Net .</w:t>
+      </w:r>
+      <w:proofErr w:type="gramEnd"/>
+      <w:r>
+        <w:rPr>
+          <w:rFonts w:ascii="Times New Roman" w:hAnsi="Times New Roman" w:cs="Times New Roman"/>
+          <w:sz w:val="26"/>
+          <w:szCs w:val="26"/>
+        </w:rPr>
+        <w:t xml:space="preserve"> Kết quả cho ra các bounding boxes nằm trong mỗi kernel, mỗi bounding boxes sẽ chứa tọa độ 4 góc để xác định vị trí trong kernel chứa nó </w:t>
       </w:r>
     </w:p>
     <w:p>
@@ -21228,15 +21986,33 @@
           <w:sz w:val="26"/>
           <w:szCs w:val="26"/>
         </w:rPr>
-        <w:t xml:space="preserve"> [ct]</w:t>
-      </w:r>
-      <w:r>
-        <w:rPr>
-          <w:rFonts w:ascii="Times New Roman" w:hAnsi="Times New Roman" w:cs="Times New Roman"/>
-          <w:sz w:val="26"/>
-          <w:szCs w:val="26"/>
-        </w:rPr>
-        <w:t xml:space="preserve">  nhằm xóa đi các box có mức confident thấp và sử dụng NMS</w:t>
+        <w:t xml:space="preserve"> [</w:t>
+      </w:r>
+      <w:proofErr w:type="gramStart"/>
+      <w:r>
+        <w:rPr>
+          <w:rFonts w:ascii="Times New Roman" w:hAnsi="Times New Roman" w:cs="Times New Roman"/>
+          <w:sz w:val="26"/>
+          <w:szCs w:val="26"/>
+        </w:rPr>
+        <w:t>ct]</w:t>
+      </w:r>
+      <w:r>
+        <w:rPr>
+          <w:rFonts w:ascii="Times New Roman" w:hAnsi="Times New Roman" w:cs="Times New Roman"/>
+          <w:sz w:val="26"/>
+          <w:szCs w:val="26"/>
+        </w:rPr>
+        <w:t xml:space="preserve">  nhằm</w:t>
+      </w:r>
+      <w:proofErr w:type="gramEnd"/>
+      <w:r>
+        <w:rPr>
+          <w:rFonts w:ascii="Times New Roman" w:hAnsi="Times New Roman" w:cs="Times New Roman"/>
+          <w:sz w:val="26"/>
+          <w:szCs w:val="26"/>
+        </w:rPr>
+        <w:t xml:space="preserve"> xóa đi các box có mức confident thấp và sử dụng NMS</w:t>
       </w:r>
       <w:r>
         <w:rPr>
@@ -21387,6 +22163,7 @@
           <w:szCs w:val="26"/>
         </w:rPr>
       </w:pPr>
+      <w:proofErr w:type="gramStart"/>
       <w:r>
         <w:rPr>
           <w:rFonts w:ascii="Times New Roman" w:hAnsi="Times New Roman" w:cs="Times New Roman"/>
@@ -21427,6 +22204,7 @@
         </w:rPr>
         <w:t xml:space="preserve"> R</w:t>
       </w:r>
+      <w:proofErr w:type="gramEnd"/>
       <w:r>
         <w:rPr>
           <w:rFonts w:ascii="Times New Roman" w:hAnsi="Times New Roman" w:cs="Times New Roman"/>
@@ -21631,6 +22409,7 @@
           <w:szCs w:val="26"/>
         </w:rPr>
       </w:pPr>
+      <w:proofErr w:type="gramStart"/>
       <w:r>
         <w:rPr>
           <w:rFonts w:ascii="Times New Roman" w:hAnsi="Times New Roman" w:cs="Times New Roman"/>
@@ -21672,6 +22451,7 @@
         </w:rPr>
         <w:t xml:space="preserve"> O</w:t>
       </w:r>
+      <w:proofErr w:type="gramEnd"/>
       <w:r>
         <w:rPr>
           <w:rFonts w:ascii="Times New Roman" w:hAnsi="Times New Roman" w:cs="Times New Roman"/>
@@ -23281,6 +24061,506 @@
           <w:szCs w:val="28"/>
         </w:rPr>
       </w:pPr>
+      <w:r>
+        <w:rPr>
+          <w:rFonts w:ascii="Times New Roman" w:hAnsi="Times New Roman" w:cs="Times New Roman"/>
+          <w:sz w:val="28"/>
+          <w:szCs w:val="28"/>
+        </w:rPr>
+        <w:br w:type="page"/>
+      </w:r>
+    </w:p>
+    <w:p>
+      <w:pPr>
+        <w:rPr>
+          <w:rFonts w:ascii="Times New Roman" w:hAnsi="Times New Roman" w:cs="Times New Roman"/>
+          <w:sz w:val="26"/>
+          <w:szCs w:val="26"/>
+        </w:rPr>
+      </w:pPr>
+      <w:r>
+        <w:rPr>
+          <w:rFonts w:ascii="Times New Roman" w:hAnsi="Times New Roman" w:cs="Times New Roman"/>
+          <w:noProof/>
+          <w:sz w:val="26"/>
+          <w:szCs w:val="26"/>
+        </w:rPr>
+        <w:lastRenderedPageBreak/>
+        <w:drawing>
+          <wp:inline distT="0" distB="0" distL="0" distR="0" wp14:anchorId="19CF9868" wp14:editId="4C169D34">
+            <wp:extent cx="5580380" cy="3728720"/>
+            <wp:effectExtent l="0" t="0" r="0" b="5080"/>
+            <wp:docPr id="1664214915" name="Picture 2" descr="A screenshot of a graph&#10;&#10;AI-generated content may be incorrect."/>
+            <wp:cNvGraphicFramePr>
+              <a:graphicFrameLocks xmlns:a="http://schemas.openxmlformats.org/drawingml/2006/main" noChangeAspect="1"/>
+            </wp:cNvGraphicFramePr>
+            <a:graphic xmlns:a="http://schemas.openxmlformats.org/drawingml/2006/main">
+              <a:graphicData uri="http://schemas.openxmlformats.org/drawingml/2006/picture">
+                <pic:pic xmlns:pic="http://schemas.openxmlformats.org/drawingml/2006/picture">
+                  <pic:nvPicPr>
+                    <pic:cNvPr id="1664214915" name="Picture 2" descr="A screenshot of a graph&#10;&#10;AI-generated content may be incorrect."/>
+                    <pic:cNvPicPr/>
+                  </pic:nvPicPr>
+                  <pic:blipFill>
+                    <a:blip r:embed="rId26">
+                      <a:extLst>
+                        <a:ext uri="{28A0092B-C50C-407E-A947-70E740481C1C}">
+                          <a14:useLocalDpi xmlns:a14="http://schemas.microsoft.com/office/drawing/2010/main" val="0"/>
+                        </a:ext>
+                      </a:extLst>
+                    </a:blip>
+                    <a:stretch>
+                      <a:fillRect/>
+                    </a:stretch>
+                  </pic:blipFill>
+                  <pic:spPr>
+                    <a:xfrm>
+                      <a:off x="0" y="0"/>
+                      <a:ext cx="5580380" cy="3728720"/>
+                    </a:xfrm>
+                    <a:prstGeom prst="rect">
+                      <a:avLst/>
+                    </a:prstGeom>
+                  </pic:spPr>
+                </pic:pic>
+              </a:graphicData>
+            </a:graphic>
+          </wp:inline>
+        </w:drawing>
+      </w:r>
+    </w:p>
+    <w:p>
+      <w:pPr>
+        <w:rPr>
+          <w:rFonts w:ascii="Times New Roman" w:hAnsi="Times New Roman" w:cs="Times New Roman"/>
+          <w:sz w:val="28"/>
+          <w:szCs w:val="28"/>
+        </w:rPr>
+      </w:pPr>
+    </w:p>
+    <w:p>
+      <w:pPr>
+        <w:spacing w:after="0" w:line="240" w:lineRule="auto"/>
+        <w:rPr>
+          <w:rFonts w:ascii=".AppleSystemUIFont" w:eastAsia="Times New Roman" w:hAnsi=".AppleSystemUIFont" w:cs="Times New Roman"/>
+          <w:color w:val="0E0E0E"/>
+          <w:kern w:val="0"/>
+          <w:sz w:val="28"/>
+          <w:szCs w:val="28"/>
+          <w:lang w:val="en-VN"/>
+          <w14:ligatures w14:val="none"/>
+        </w:rPr>
+      </w:pPr>
+      <w:r>
+        <w:rPr>
+          <w:rFonts w:ascii=".AppleSystemUIFont" w:eastAsia="Times New Roman" w:hAnsi=".AppleSystemUIFont" w:cs="Times New Roman"/>
+          <w:color w:val="0E0E0E"/>
+          <w:kern w:val="0"/>
+          <w:sz w:val="28"/>
+          <w:szCs w:val="28"/>
+          <w:lang w:val="en-VN"/>
+          <w14:ligatures w14:val="none"/>
+        </w:rPr>
+        <w:t xml:space="preserve">Để đánh giá hiệu quả các mô hình nhận diện khuôn mặt, chúng tôi sử dụng chỉ số </w:t>
+      </w:r>
+      <w:r>
+        <w:rPr>
+          <w:rFonts w:ascii=".AppleSystemUIFont" w:eastAsia="Times New Roman" w:hAnsi=".AppleSystemUIFont" w:cs="Times New Roman"/>
+          <w:b/>
+          <w:bCs/>
+          <w:color w:val="0E0E0E"/>
+          <w:kern w:val="0"/>
+          <w:sz w:val="28"/>
+          <w:szCs w:val="28"/>
+          <w:lang w:val="en-VN"/>
+          <w14:ligatures w14:val="none"/>
+        </w:rPr>
+        <w:t>accuracy (độ chính xác)</w:t>
+      </w:r>
+      <w:r>
+        <w:rPr>
+          <w:rFonts w:ascii=".AppleSystemUIFont" w:eastAsia="Times New Roman" w:hAnsi=".AppleSystemUIFont" w:cs="Times New Roman"/>
+          <w:color w:val="0E0E0E"/>
+          <w:kern w:val="0"/>
+          <w:sz w:val="28"/>
+          <w:szCs w:val="28"/>
+          <w:lang w:val="en-VN"/>
+          <w14:ligatures w14:val="none"/>
+        </w:rPr>
+        <w:t xml:space="preserve"> trên cả tập huấn luyện và kiểm tra.</w:t>
+      </w:r>
+    </w:p>
+    <w:p>
+      <w:pPr>
+        <w:spacing w:before="100" w:beforeAutospacing="1" w:after="100" w:afterAutospacing="1" w:line="240" w:lineRule="auto"/>
+        <w:rPr>
+          <w:rFonts w:ascii=".AppleSystemUIFont" w:eastAsia="Times New Roman" w:hAnsi=".AppleSystemUIFont" w:cs="Times New Roman"/>
+          <w:color w:val="0E0E0E"/>
+          <w:kern w:val="0"/>
+          <w:sz w:val="28"/>
+          <w:szCs w:val="28"/>
+          <w:lang w:val="en-VN"/>
+          <w14:ligatures w14:val="none"/>
+        </w:rPr>
+      </w:pPr>
+      <w:r>
+        <w:rPr>
+          <w:rFonts w:ascii=".AppleSystemUIFont" w:eastAsia="Times New Roman" w:hAnsi=".AppleSystemUIFont" w:cs="Times New Roman"/>
+          <w:b/>
+          <w:bCs/>
+          <w:color w:val="0E0E0E"/>
+          <w:kern w:val="0"/>
+          <w:sz w:val="28"/>
+          <w:szCs w:val="28"/>
+          <w:lang w:val="en-VN"/>
+          <w14:ligatures w14:val="none"/>
+        </w:rPr>
+        <w:t>Logistic Regression</w:t>
+      </w:r>
+      <w:r>
+        <w:rPr>
+          <w:rFonts w:ascii=".AppleSystemUIFont" w:eastAsia="Times New Roman" w:hAnsi=".AppleSystemUIFont" w:cs="Times New Roman"/>
+          <w:color w:val="0E0E0E"/>
+          <w:kern w:val="0"/>
+          <w:sz w:val="28"/>
+          <w:szCs w:val="28"/>
+          <w:lang w:val="en-VN"/>
+          <w14:ligatures w14:val="none"/>
+        </w:rPr>
+        <w:t xml:space="preserve"> đạt độ chính xác thấp nhất (train 77%, test 71%), cho thấy mô hình không học tốt được đặc trưng khuôn mặt.</w:t>
+      </w:r>
+    </w:p>
+    <w:p>
+      <w:pPr>
+        <w:spacing w:before="100" w:beforeAutospacing="1" w:after="100" w:afterAutospacing="1" w:line="240" w:lineRule="auto"/>
+        <w:rPr>
+          <w:rFonts w:ascii=".AppleSystemUIFont" w:eastAsia="Times New Roman" w:hAnsi=".AppleSystemUIFont" w:cs="Times New Roman"/>
+          <w:color w:val="0E0E0E"/>
+          <w:kern w:val="0"/>
+          <w:sz w:val="28"/>
+          <w:szCs w:val="28"/>
+          <w:lang w:val="en-VN"/>
+          <w14:ligatures w14:val="none"/>
+        </w:rPr>
+      </w:pPr>
+      <w:r>
+        <w:rPr>
+          <w:rFonts w:ascii=".AppleSystemUIFont" w:eastAsia="Times New Roman" w:hAnsi=".AppleSystemUIFont" w:cs="Times New Roman"/>
+          <w:b/>
+          <w:bCs/>
+          <w:color w:val="0E0E0E"/>
+          <w:kern w:val="0"/>
+          <w:sz w:val="28"/>
+          <w:szCs w:val="28"/>
+          <w:lang w:val="en-VN"/>
+          <w14:ligatures w14:val="none"/>
+        </w:rPr>
+        <w:t>SVM</w:t>
+      </w:r>
+      <w:r>
+        <w:rPr>
+          <w:rFonts w:ascii=".AppleSystemUIFont" w:eastAsia="Times New Roman" w:hAnsi=".AppleSystemUIFont" w:cs="Times New Roman"/>
+          <w:color w:val="0E0E0E"/>
+          <w:kern w:val="0"/>
+          <w:sz w:val="28"/>
+          <w:szCs w:val="28"/>
+          <w:lang w:val="en-VN"/>
+          <w14:ligatures w14:val="none"/>
+        </w:rPr>
+        <w:t xml:space="preserve"> và </w:t>
+      </w:r>
+      <w:r>
+        <w:rPr>
+          <w:rFonts w:ascii=".AppleSystemUIFont" w:eastAsia="Times New Roman" w:hAnsi=".AppleSystemUIFont" w:cs="Times New Roman"/>
+          <w:b/>
+          <w:bCs/>
+          <w:color w:val="0E0E0E"/>
+          <w:kern w:val="0"/>
+          <w:sz w:val="28"/>
+          <w:szCs w:val="28"/>
+          <w:lang w:val="en-VN"/>
+          <w14:ligatures w14:val="none"/>
+        </w:rPr>
+        <w:t>Random Forest</w:t>
+      </w:r>
+      <w:r>
+        <w:rPr>
+          <w:rFonts w:ascii=".AppleSystemUIFont" w:eastAsia="Times New Roman" w:hAnsi=".AppleSystemUIFont" w:cs="Times New Roman"/>
+          <w:color w:val="0E0E0E"/>
+          <w:kern w:val="0"/>
+          <w:sz w:val="28"/>
+          <w:szCs w:val="28"/>
+          <w:lang w:val="en-VN"/>
+          <w14:ligatures w14:val="none"/>
+        </w:rPr>
+        <w:t xml:space="preserve"> có độ chính xác huấn luyện cao hơn đáng kể, lần lượt là 93% và 100%, nhưng vẫn chưa đạt mức tối ưu trên tập kiểm tra (test lần lượt 82% và 84%).</w:t>
+      </w:r>
+    </w:p>
+    <w:p>
+      <w:pPr>
+        <w:spacing w:before="100" w:beforeAutospacing="1" w:after="100" w:afterAutospacing="1" w:line="240" w:lineRule="auto"/>
+        <w:rPr>
+          <w:rFonts w:ascii=".AppleSystemUIFont" w:eastAsia="Times New Roman" w:hAnsi=".AppleSystemUIFont" w:cs="Times New Roman"/>
+          <w:color w:val="0E0E0E"/>
+          <w:kern w:val="0"/>
+          <w:sz w:val="28"/>
+          <w:szCs w:val="28"/>
+          <w:lang w:val="en-VN"/>
+          <w14:ligatures w14:val="none"/>
+        </w:rPr>
+      </w:pPr>
+      <w:r>
+        <w:rPr>
+          <w:rFonts w:ascii=".AppleSystemUIFont" w:eastAsia="Times New Roman" w:hAnsi=".AppleSystemUIFont" w:cs="Times New Roman"/>
+          <w:b/>
+          <w:bCs/>
+          <w:color w:val="0E0E0E"/>
+          <w:kern w:val="0"/>
+          <w:sz w:val="28"/>
+          <w:szCs w:val="28"/>
+          <w:lang w:val="en-VN"/>
+          <w14:ligatures w14:val="none"/>
+        </w:rPr>
+        <w:t>MobileNet</w:t>
+      </w:r>
+      <w:r>
+        <w:rPr>
+          <w:rFonts w:ascii=".AppleSystemUIFont" w:eastAsia="Times New Roman" w:hAnsi=".AppleSystemUIFont" w:cs="Times New Roman"/>
+          <w:color w:val="0E0E0E"/>
+          <w:kern w:val="0"/>
+          <w:sz w:val="28"/>
+          <w:szCs w:val="28"/>
+          <w:lang w:val="en-VN"/>
+          <w14:ligatures w14:val="none"/>
+        </w:rPr>
+        <w:t xml:space="preserve"> – một mô hình deep learning nhẹ – đạt độ chính xác rất cao (train 94%, test 93%), cho thấy khả năng học tốt và tổng quát hóa tốt trên dữ liệu chưa thấy.</w:t>
+      </w:r>
+    </w:p>
+    <w:p>
+      <w:pPr>
+        <w:spacing w:before="100" w:beforeAutospacing="1" w:after="100" w:afterAutospacing="1" w:line="240" w:lineRule="auto"/>
+        <w:rPr>
+          <w:rFonts w:ascii=".AppleSystemUIFont" w:eastAsia="Times New Roman" w:hAnsi=".AppleSystemUIFont" w:cs="Times New Roman"/>
+          <w:color w:val="0E0E0E"/>
+          <w:kern w:val="0"/>
+          <w:sz w:val="28"/>
+          <w:szCs w:val="28"/>
+          <w:lang w:val="en-VN"/>
+          <w14:ligatures w14:val="none"/>
+        </w:rPr>
+      </w:pPr>
+      <w:r>
+        <w:rPr>
+          <w:rFonts w:ascii=".AppleSystemUIFont" w:eastAsia="Times New Roman" w:hAnsi=".AppleSystemUIFont" w:cs="Times New Roman"/>
+          <w:b/>
+          <w:bCs/>
+          <w:color w:val="0E0E0E"/>
+          <w:kern w:val="0"/>
+          <w:sz w:val="28"/>
+          <w:szCs w:val="28"/>
+          <w:lang w:val="en-VN"/>
+          <w14:ligatures w14:val="none"/>
+        </w:rPr>
+        <w:t>FaceNet</w:t>
+      </w:r>
+      <w:r>
+        <w:rPr>
+          <w:rFonts w:ascii=".AppleSystemUIFont" w:eastAsia="Times New Roman" w:hAnsi=".AppleSystemUIFont" w:cs="Times New Roman"/>
+          <w:color w:val="0E0E0E"/>
+          <w:kern w:val="0"/>
+          <w:sz w:val="28"/>
+          <w:szCs w:val="28"/>
+          <w:lang w:val="en-VN"/>
+          <w14:ligatures w14:val="none"/>
+        </w:rPr>
+        <w:t xml:space="preserve"> là mô hình có hiệu suất tốt nhất, với độ chính xác tuyệt đối (100%) trên cả tập huấn luyện và kiểm tra.</w:t>
+      </w:r>
+    </w:p>
+    <w:p>
+      <w:pPr>
+        <w:pStyle w:val="p1"/>
+        <w:rPr>
+          <w:sz w:val="28"/>
+          <w:szCs w:val="28"/>
+        </w:rPr>
+      </w:pPr>
+      <w:r>
+        <w:rPr>
+          <w:sz w:val="28"/>
+          <w:szCs w:val="28"/>
+        </w:rPr>
+        <w:t xml:space="preserve">Với kết quả ở trên thì nhóm chúng em sẽ chọn mô hình facenet để sử dụng cho bài toán nhận diện khuôn mặt. </w:t>
+      </w:r>
+      <w:r>
+        <w:rPr>
+          <w:rFonts w:ascii=".AppleSystemUIFont" w:hAnsi=".AppleSystemUIFont"/>
+          <w:color w:val="0E0E0E"/>
+          <w:sz w:val="28"/>
+          <w:szCs w:val="28"/>
+        </w:rPr>
+        <w:t xml:space="preserve">Tuy nhiên, nếu cần một mô hình nhẹ hơn để triển khai thực tế, </w:t>
+      </w:r>
+      <w:r>
+        <w:rPr>
+          <w:rFonts w:ascii=".AppleSystemUIFont" w:hAnsi=".AppleSystemUIFont"/>
+          <w:b/>
+          <w:bCs/>
+          <w:color w:val="0E0E0E"/>
+          <w:sz w:val="28"/>
+          <w:szCs w:val="28"/>
+        </w:rPr>
+        <w:t>MobileNet</w:t>
+      </w:r>
+      <w:r>
+        <w:rPr>
+          <w:rFonts w:ascii=".AppleSystemUIFont" w:hAnsi=".AppleSystemUIFont"/>
+          <w:color w:val="0E0E0E"/>
+          <w:sz w:val="28"/>
+          <w:szCs w:val="28"/>
+        </w:rPr>
+        <w:t xml:space="preserve"> là lựa chọn phù hợp khi vẫn đảm bảo độ chính xác rất cao. C</w:t>
+      </w:r>
+      <w:r>
+        <w:rPr>
+          <w:rFonts w:ascii=".AppleSystemUIFont" w:hAnsi=".AppleSystemUIFont"/>
+          <w:color w:val="0E0E0E"/>
+          <w:sz w:val="28"/>
+          <w:szCs w:val="28"/>
+        </w:rPr>
+        <w:t>òn đối với các</w:t>
+      </w:r>
+      <w:r>
+        <w:rPr>
+          <w:rFonts w:ascii=".AppleSystemUIFont" w:hAnsi=".AppleSystemUIFont"/>
+          <w:color w:val="0E0E0E"/>
+          <w:sz w:val="28"/>
+          <w:szCs w:val="28"/>
+        </w:rPr>
+        <w:t xml:space="preserve"> mô hình học máy như SVM và Random Forest</w:t>
+      </w:r>
+      <w:r>
+        <w:rPr>
+          <w:rFonts w:ascii=".AppleSystemUIFont" w:hAnsi=".AppleSystemUIFont"/>
+          <w:color w:val="0E0E0E"/>
+          <w:sz w:val="28"/>
+          <w:szCs w:val="28"/>
+        </w:rPr>
+        <w:t xml:space="preserve"> thì chúng em sẽ </w:t>
+      </w:r>
+      <w:r>
+        <w:rPr>
+          <w:rFonts w:ascii=".AppleSystemUIFont" w:hAnsi=".AppleSystemUIFont"/>
+          <w:color w:val="0E0E0E"/>
+          <w:sz w:val="28"/>
+          <w:szCs w:val="28"/>
+        </w:rPr>
+        <w:t xml:space="preserve">sử dụng cho mục đích nghiên cứu </w:t>
+      </w:r>
+      <w:r>
+        <w:rPr>
+          <w:rFonts w:ascii=".AppleSystemUIFont" w:hAnsi=".AppleSystemUIFont"/>
+          <w:color w:val="0E0E0E"/>
+          <w:sz w:val="28"/>
+          <w:szCs w:val="28"/>
+        </w:rPr>
+        <w:t xml:space="preserve">và so sánh và thử nghiệm nhanh. Bên cạnh đó các mô hình machine learnig </w:t>
+      </w:r>
+      <w:r>
+        <w:rPr>
+          <w:rFonts w:ascii=".AppleSystemUIFont" w:hAnsi=".AppleSystemUIFont"/>
+          <w:color w:val="0E0E0E"/>
+          <w:sz w:val="28"/>
+          <w:szCs w:val="28"/>
+        </w:rPr>
+        <w:lastRenderedPageBreak/>
+        <w:t xml:space="preserve">thường sẽ sửu dụng các dữ liệu gốc để huấn luyện chứ không dùng dữ liệu từ trích xuất đặc trưng, do đó thường sẽ không được dử dụng cho các bài toán nhận diện khuôn mặt. </w:t>
+      </w:r>
+      <w:r>
+        <w:rPr>
+          <w:rFonts w:ascii=".AppleSystemUIFont" w:hAnsi=".AppleSystemUIFont"/>
+          <w:color w:val="0E0E0E"/>
+          <w:sz w:val="28"/>
+          <w:szCs w:val="28"/>
+        </w:rPr>
+        <w:t xml:space="preserve">Sau đây chúng em sẽ làm rõ vì sao </w:t>
+      </w:r>
+      <w:r>
+        <w:rPr>
+          <w:sz w:val="28"/>
+          <w:szCs w:val="28"/>
+        </w:rPr>
+        <w:t>t</w:t>
+      </w:r>
+      <w:r>
+        <w:rPr>
+          <w:sz w:val="28"/>
+          <w:szCs w:val="28"/>
+        </w:rPr>
+        <w:t xml:space="preserve">rong các bài toán xử lý ảnh như </w:t>
+      </w:r>
+      <w:r>
+        <w:rPr>
+          <w:rStyle w:val="s1"/>
+          <w:rFonts w:eastAsiaTheme="majorEastAsia"/>
+          <w:b/>
+          <w:bCs/>
+          <w:sz w:val="28"/>
+          <w:szCs w:val="28"/>
+        </w:rPr>
+        <w:t>nhận diện khuôn mặt</w:t>
+      </w:r>
+      <w:r>
+        <w:rPr>
+          <w:sz w:val="28"/>
+          <w:szCs w:val="28"/>
+        </w:rPr>
+        <w:t xml:space="preserve">, mô hình cần hiểu các đặc điểm phức tạp như hình dạng mắt, khoảng cách giữa các bộ phận, cấu trúc khuôn mặt… Tuy nhiên, có sự khác biệt rõ rệt giữa cách mà </w:t>
+      </w:r>
+      <w:r>
+        <w:rPr>
+          <w:rStyle w:val="s1"/>
+          <w:rFonts w:eastAsiaTheme="majorEastAsia"/>
+          <w:b/>
+          <w:bCs/>
+          <w:sz w:val="28"/>
+          <w:szCs w:val="28"/>
+        </w:rPr>
+        <w:t>Machine Learning truyền thống</w:t>
+      </w:r>
+      <w:r>
+        <w:rPr>
+          <w:sz w:val="28"/>
+          <w:szCs w:val="28"/>
+        </w:rPr>
+        <w:t xml:space="preserve"> và </w:t>
+      </w:r>
+      <w:r>
+        <w:rPr>
+          <w:rStyle w:val="s1"/>
+          <w:rFonts w:eastAsiaTheme="majorEastAsia"/>
+          <w:b/>
+          <w:bCs/>
+          <w:sz w:val="28"/>
+          <w:szCs w:val="28"/>
+        </w:rPr>
+        <w:t>Deep Learning</w:t>
+      </w:r>
+      <w:r>
+        <w:rPr>
+          <w:sz w:val="28"/>
+          <w:szCs w:val="28"/>
+        </w:rPr>
+        <w:t xml:space="preserve"> xử lý dữ liệu:</w:t>
+      </w:r>
+    </w:p>
+    <w:p>
+      <w:pPr>
+        <w:rPr>
+          <w:rFonts w:ascii="Times New Roman" w:hAnsi="Times New Roman" w:cs="Times New Roman"/>
+          <w:sz w:val="28"/>
+          <w:szCs w:val="28"/>
+        </w:rPr>
+      </w:pPr>
     </w:p>
     <w:p>
       <w:pPr>
@@ -23328,7 +24608,7 @@
       </w:pPr>
     </w:p>
     <w:sectPr>
-      <w:footerReference w:type="default" r:id="rId26"/>
+      <w:footerReference w:type="default" r:id="rId27"/>
       <w:pgSz w:w="11907" w:h="16840" w:code="9"/>
       <w:pgMar w:top="1418" w:right="1418" w:bottom="1418" w:left="1701" w:header="709" w:footer="709" w:gutter="0"/>
       <w:cols w:space="720"/>
@@ -23550,7 +24830,7 @@
               <v:stroke joinstyle="miter"/>
               <v:path gradientshapeok="t" o:connecttype="rect"/>
             </v:shapetype>
-            <v:shape id="Text Box 2" o:spid="_x0000_s1026" type="#_x0000_t202" style="position:absolute;margin-left:315.65pt;margin-top:766pt;width:15pt;height:16.4pt;z-index:-251658752;visibility:visible;mso-wrap-style:square;mso-width-percent:0;mso-height-percent:0;mso-wrap-distance-left:0;mso-wrap-distance-top:0;mso-wrap-distance-right:0;mso-wrap-distance-bottom:0;mso-position-horizontal:absolute;mso-position-horizontal-relative:page;mso-position-vertical:absolute;mso-position-vertical-relative:page;mso-width-percent:0;mso-height-percent:0;mso-width-relative:page;mso-height-relative:page;v-text-anchor:top" o:gfxdata="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" filled="f" stroked="f">
+            <v:shape id="Text Box 2" o:spid="_x0000_s1026" type="#_x0000_t202" style="position:absolute;margin-left:315.65pt;margin-top:766pt;width:15pt;height:16.4pt;z-index:-251658752;visibility:visible;mso-wrap-style:square;mso-width-percent:0;mso-height-percent:0;mso-wrap-distance-left:0;mso-wrap-distance-top:0;mso-wrap-distance-right:0;mso-wrap-distance-bottom:0;mso-position-horizontal:absolute;mso-position-horizontal-relative:page;mso-position-vertical:absolute;mso-position-vertical-relative:page;mso-width-percent:0;mso-height-percent:0;mso-width-relative:page;mso-height-relative:page;v-text-anchor:top" o:gfxdata="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" filled="f" stroked="f">
               <v:textbox inset="0,0,0,0">
                 <w:txbxContent>
                   <w:p>
@@ -31171,6 +32451,20 @@
     <w:basedOn w:val="DefaultParagraphFont"/>
     <w:rsid w:val="00D05273"/>
   </w:style>
+  <w:style w:type="paragraph" w:customStyle="1" w:styleId="p1">
+    <w:name w:val="p1"/>
+    <w:basedOn w:val="Normal"/>
+    <w:rsid w:val="00360CE4"/>
+    <w:pPr>
+      <w:spacing w:before="100" w:beforeAutospacing="1" w:after="100" w:afterAutospacing="1" w:line="240" w:lineRule="auto"/>
+    </w:pPr>
+    <w:rPr>
+      <w:rFonts w:ascii="Times New Roman" w:eastAsia="Times New Roman" w:hAnsi="Times New Roman" w:cs="Times New Roman"/>
+      <w:kern w:val="0"/>
+      <w:lang w:val="en-VN"/>
+      <w14:ligatures w14:val="none"/>
+    </w:rPr>
+  </w:style>
 </w:styles>
 </file>
 

</xml_diff>

<commit_message>
chỉnh sửa lại phần so sánh
</commit_message>
<xml_diff>
--- a/Bao Cao Do An Co So.docx
+++ b/Bao Cao Do An Co So.docx
@@ -24131,372 +24131,18 @@
     </w:p>
     <w:p>
       <w:pPr>
-        <w:rPr>
-          <w:rFonts w:ascii="Times New Roman" w:hAnsi="Times New Roman" w:cs="Times New Roman"/>
-          <w:sz w:val="28"/>
-          <w:szCs w:val="28"/>
-        </w:rPr>
-      </w:pPr>
-    </w:p>
-    <w:p>
-      <w:pPr>
-        <w:spacing w:after="0" w:line="240" w:lineRule="auto"/>
-        <w:rPr>
-          <w:rFonts w:ascii=".AppleSystemUIFont" w:eastAsia="Times New Roman" w:hAnsi=".AppleSystemUIFont" w:cs="Times New Roman"/>
-          <w:color w:val="0E0E0E"/>
-          <w:kern w:val="0"/>
-          <w:sz w:val="28"/>
-          <w:szCs w:val="28"/>
-          <w:lang w:val="en-VN"/>
-          <w14:ligatures w14:val="none"/>
-        </w:rPr>
-      </w:pPr>
-      <w:r>
-        <w:rPr>
-          <w:rFonts w:ascii=".AppleSystemUIFont" w:eastAsia="Times New Roman" w:hAnsi=".AppleSystemUIFont" w:cs="Times New Roman"/>
-          <w:color w:val="0E0E0E"/>
-          <w:kern w:val="0"/>
-          <w:sz w:val="28"/>
-          <w:szCs w:val="28"/>
-          <w:lang w:val="en-VN"/>
-          <w14:ligatures w14:val="none"/>
+        <w:pStyle w:val="p1"/>
+        <w:rPr>
+          <w:sz w:val="28"/>
+          <w:szCs w:val="28"/>
+        </w:rPr>
+      </w:pPr>
+      <w:r>
+        <w:rPr>
+          <w:sz w:val="28"/>
+          <w:szCs w:val="28"/>
         </w:rPr>
         <w:t xml:space="preserve">Để đánh giá hiệu quả các mô hình nhận diện khuôn mặt, chúng tôi sử dụng chỉ số </w:t>
-      </w:r>
-      <w:r>
-        <w:rPr>
-          <w:rFonts w:ascii=".AppleSystemUIFont" w:eastAsia="Times New Roman" w:hAnsi=".AppleSystemUIFont" w:cs="Times New Roman"/>
-          <w:b/>
-          <w:bCs/>
-          <w:color w:val="0E0E0E"/>
-          <w:kern w:val="0"/>
-          <w:sz w:val="28"/>
-          <w:szCs w:val="28"/>
-          <w:lang w:val="en-VN"/>
-          <w14:ligatures w14:val="none"/>
-        </w:rPr>
-        <w:t>accuracy (độ chính xác)</w:t>
-      </w:r>
-      <w:r>
-        <w:rPr>
-          <w:rFonts w:ascii=".AppleSystemUIFont" w:eastAsia="Times New Roman" w:hAnsi=".AppleSystemUIFont" w:cs="Times New Roman"/>
-          <w:color w:val="0E0E0E"/>
-          <w:kern w:val="0"/>
-          <w:sz w:val="28"/>
-          <w:szCs w:val="28"/>
-          <w:lang w:val="en-VN"/>
-          <w14:ligatures w14:val="none"/>
-        </w:rPr>
-        <w:t xml:space="preserve"> trên cả tập huấn luyện và kiểm tra.</w:t>
-      </w:r>
-    </w:p>
-    <w:p>
-      <w:pPr>
-        <w:spacing w:before="100" w:beforeAutospacing="1" w:after="100" w:afterAutospacing="1" w:line="240" w:lineRule="auto"/>
-        <w:rPr>
-          <w:rFonts w:ascii=".AppleSystemUIFont" w:eastAsia="Times New Roman" w:hAnsi=".AppleSystemUIFont" w:cs="Times New Roman"/>
-          <w:color w:val="0E0E0E"/>
-          <w:kern w:val="0"/>
-          <w:sz w:val="28"/>
-          <w:szCs w:val="28"/>
-          <w:lang w:val="en-VN"/>
-          <w14:ligatures w14:val="none"/>
-        </w:rPr>
-      </w:pPr>
-      <w:r>
-        <w:rPr>
-          <w:rFonts w:ascii=".AppleSystemUIFont" w:eastAsia="Times New Roman" w:hAnsi=".AppleSystemUIFont" w:cs="Times New Roman"/>
-          <w:b/>
-          <w:bCs/>
-          <w:color w:val="0E0E0E"/>
-          <w:kern w:val="0"/>
-          <w:sz w:val="28"/>
-          <w:szCs w:val="28"/>
-          <w:lang w:val="en-VN"/>
-          <w14:ligatures w14:val="none"/>
-        </w:rPr>
-        <w:t>Logistic Regression</w:t>
-      </w:r>
-      <w:r>
-        <w:rPr>
-          <w:rFonts w:ascii=".AppleSystemUIFont" w:eastAsia="Times New Roman" w:hAnsi=".AppleSystemUIFont" w:cs="Times New Roman"/>
-          <w:color w:val="0E0E0E"/>
-          <w:kern w:val="0"/>
-          <w:sz w:val="28"/>
-          <w:szCs w:val="28"/>
-          <w:lang w:val="en-VN"/>
-          <w14:ligatures w14:val="none"/>
-        </w:rPr>
-        <w:t xml:space="preserve"> đạt độ chính xác thấp nhất (train 77%, test 71%), cho thấy mô hình không học tốt được đặc trưng khuôn mặt.</w:t>
-      </w:r>
-    </w:p>
-    <w:p>
-      <w:pPr>
-        <w:spacing w:before="100" w:beforeAutospacing="1" w:after="100" w:afterAutospacing="1" w:line="240" w:lineRule="auto"/>
-        <w:rPr>
-          <w:rFonts w:ascii=".AppleSystemUIFont" w:eastAsia="Times New Roman" w:hAnsi=".AppleSystemUIFont" w:cs="Times New Roman"/>
-          <w:color w:val="0E0E0E"/>
-          <w:kern w:val="0"/>
-          <w:sz w:val="28"/>
-          <w:szCs w:val="28"/>
-          <w:lang w:val="en-VN"/>
-          <w14:ligatures w14:val="none"/>
-        </w:rPr>
-      </w:pPr>
-      <w:r>
-        <w:rPr>
-          <w:rFonts w:ascii=".AppleSystemUIFont" w:eastAsia="Times New Roman" w:hAnsi=".AppleSystemUIFont" w:cs="Times New Roman"/>
-          <w:b/>
-          <w:bCs/>
-          <w:color w:val="0E0E0E"/>
-          <w:kern w:val="0"/>
-          <w:sz w:val="28"/>
-          <w:szCs w:val="28"/>
-          <w:lang w:val="en-VN"/>
-          <w14:ligatures w14:val="none"/>
-        </w:rPr>
-        <w:t>SVM</w:t>
-      </w:r>
-      <w:r>
-        <w:rPr>
-          <w:rFonts w:ascii=".AppleSystemUIFont" w:eastAsia="Times New Roman" w:hAnsi=".AppleSystemUIFont" w:cs="Times New Roman"/>
-          <w:color w:val="0E0E0E"/>
-          <w:kern w:val="0"/>
-          <w:sz w:val="28"/>
-          <w:szCs w:val="28"/>
-          <w:lang w:val="en-VN"/>
-          <w14:ligatures w14:val="none"/>
-        </w:rPr>
-        <w:t xml:space="preserve"> và </w:t>
-      </w:r>
-      <w:r>
-        <w:rPr>
-          <w:rFonts w:ascii=".AppleSystemUIFont" w:eastAsia="Times New Roman" w:hAnsi=".AppleSystemUIFont" w:cs="Times New Roman"/>
-          <w:b/>
-          <w:bCs/>
-          <w:color w:val="0E0E0E"/>
-          <w:kern w:val="0"/>
-          <w:sz w:val="28"/>
-          <w:szCs w:val="28"/>
-          <w:lang w:val="en-VN"/>
-          <w14:ligatures w14:val="none"/>
-        </w:rPr>
-        <w:t>Random Forest</w:t>
-      </w:r>
-      <w:r>
-        <w:rPr>
-          <w:rFonts w:ascii=".AppleSystemUIFont" w:eastAsia="Times New Roman" w:hAnsi=".AppleSystemUIFont" w:cs="Times New Roman"/>
-          <w:color w:val="0E0E0E"/>
-          <w:kern w:val="0"/>
-          <w:sz w:val="28"/>
-          <w:szCs w:val="28"/>
-          <w:lang w:val="en-VN"/>
-          <w14:ligatures w14:val="none"/>
-        </w:rPr>
-        <w:t xml:space="preserve"> có độ chính xác huấn luyện cao hơn đáng kể, lần lượt là 93% và 100%, nhưng vẫn chưa đạt mức tối ưu trên tập kiểm tra (test lần lượt 82% và 84%).</w:t>
-      </w:r>
-    </w:p>
-    <w:p>
-      <w:pPr>
-        <w:spacing w:before="100" w:beforeAutospacing="1" w:after="100" w:afterAutospacing="1" w:line="240" w:lineRule="auto"/>
-        <w:rPr>
-          <w:rFonts w:ascii=".AppleSystemUIFont" w:eastAsia="Times New Roman" w:hAnsi=".AppleSystemUIFont" w:cs="Times New Roman"/>
-          <w:color w:val="0E0E0E"/>
-          <w:kern w:val="0"/>
-          <w:sz w:val="28"/>
-          <w:szCs w:val="28"/>
-          <w:lang w:val="en-VN"/>
-          <w14:ligatures w14:val="none"/>
-        </w:rPr>
-      </w:pPr>
-      <w:r>
-        <w:rPr>
-          <w:rFonts w:ascii=".AppleSystemUIFont" w:eastAsia="Times New Roman" w:hAnsi=".AppleSystemUIFont" w:cs="Times New Roman"/>
-          <w:b/>
-          <w:bCs/>
-          <w:color w:val="0E0E0E"/>
-          <w:kern w:val="0"/>
-          <w:sz w:val="28"/>
-          <w:szCs w:val="28"/>
-          <w:lang w:val="en-VN"/>
-          <w14:ligatures w14:val="none"/>
-        </w:rPr>
-        <w:t>MobileNet</w:t>
-      </w:r>
-      <w:r>
-        <w:rPr>
-          <w:rFonts w:ascii=".AppleSystemUIFont" w:eastAsia="Times New Roman" w:hAnsi=".AppleSystemUIFont" w:cs="Times New Roman"/>
-          <w:color w:val="0E0E0E"/>
-          <w:kern w:val="0"/>
-          <w:sz w:val="28"/>
-          <w:szCs w:val="28"/>
-          <w:lang w:val="en-VN"/>
-          <w14:ligatures w14:val="none"/>
-        </w:rPr>
-        <w:t xml:space="preserve"> – một mô hình deep learning nhẹ – đạt độ chính xác rất cao (train 94%, test 93%), cho thấy khả năng học tốt và tổng quát hóa tốt trên dữ liệu chưa thấy.</w:t>
-      </w:r>
-    </w:p>
-    <w:p>
-      <w:pPr>
-        <w:spacing w:before="100" w:beforeAutospacing="1" w:after="100" w:afterAutospacing="1" w:line="240" w:lineRule="auto"/>
-        <w:rPr>
-          <w:rFonts w:ascii=".AppleSystemUIFont" w:eastAsia="Times New Roman" w:hAnsi=".AppleSystemUIFont" w:cs="Times New Roman"/>
-          <w:color w:val="0E0E0E"/>
-          <w:kern w:val="0"/>
-          <w:sz w:val="28"/>
-          <w:szCs w:val="28"/>
-          <w:lang w:val="en-VN"/>
-          <w14:ligatures w14:val="none"/>
-        </w:rPr>
-      </w:pPr>
-      <w:r>
-        <w:rPr>
-          <w:rFonts w:ascii=".AppleSystemUIFont" w:eastAsia="Times New Roman" w:hAnsi=".AppleSystemUIFont" w:cs="Times New Roman"/>
-          <w:b/>
-          <w:bCs/>
-          <w:color w:val="0E0E0E"/>
-          <w:kern w:val="0"/>
-          <w:sz w:val="28"/>
-          <w:szCs w:val="28"/>
-          <w:lang w:val="en-VN"/>
-          <w14:ligatures w14:val="none"/>
-        </w:rPr>
-        <w:t>FaceNet</w:t>
-      </w:r>
-      <w:r>
-        <w:rPr>
-          <w:rFonts w:ascii=".AppleSystemUIFont" w:eastAsia="Times New Roman" w:hAnsi=".AppleSystemUIFont" w:cs="Times New Roman"/>
-          <w:color w:val="0E0E0E"/>
-          <w:kern w:val="0"/>
-          <w:sz w:val="28"/>
-          <w:szCs w:val="28"/>
-          <w:lang w:val="en-VN"/>
-          <w14:ligatures w14:val="none"/>
-        </w:rPr>
-        <w:t xml:space="preserve"> là mô hình có hiệu suất tốt nhất, với độ chính xác tuyệt đối (100%) trên cả tập huấn luyện và kiểm tra.</w:t>
-      </w:r>
-    </w:p>
-    <w:p>
-      <w:pPr>
-        <w:pStyle w:val="p1"/>
-        <w:rPr>
-          <w:sz w:val="28"/>
-          <w:szCs w:val="28"/>
-        </w:rPr>
-      </w:pPr>
-      <w:r>
-        <w:rPr>
-          <w:sz w:val="28"/>
-          <w:szCs w:val="28"/>
-        </w:rPr>
-        <w:t xml:space="preserve">Với kết quả ở trên thì nhóm chúng em sẽ chọn mô hình facenet để sử dụng cho bài toán nhận diện khuôn mặt. </w:t>
-      </w:r>
-      <w:r>
-        <w:rPr>
-          <w:rFonts w:ascii=".AppleSystemUIFont" w:hAnsi=".AppleSystemUIFont"/>
-          <w:color w:val="0E0E0E"/>
-          <w:sz w:val="28"/>
-          <w:szCs w:val="28"/>
-        </w:rPr>
-        <w:t xml:space="preserve">Tuy nhiên, nếu cần một mô hình nhẹ hơn để triển khai thực tế, </w:t>
-      </w:r>
-      <w:r>
-        <w:rPr>
-          <w:rFonts w:ascii=".AppleSystemUIFont" w:hAnsi=".AppleSystemUIFont"/>
-          <w:b/>
-          <w:bCs/>
-          <w:color w:val="0E0E0E"/>
-          <w:sz w:val="28"/>
-          <w:szCs w:val="28"/>
-        </w:rPr>
-        <w:t>MobileNet</w:t>
-      </w:r>
-      <w:r>
-        <w:rPr>
-          <w:rFonts w:ascii=".AppleSystemUIFont" w:hAnsi=".AppleSystemUIFont"/>
-          <w:color w:val="0E0E0E"/>
-          <w:sz w:val="28"/>
-          <w:szCs w:val="28"/>
-        </w:rPr>
-        <w:t xml:space="preserve"> là lựa chọn phù hợp khi vẫn đảm bảo độ chính xác rất cao. C</w:t>
-      </w:r>
-      <w:r>
-        <w:rPr>
-          <w:rFonts w:ascii=".AppleSystemUIFont" w:hAnsi=".AppleSystemUIFont"/>
-          <w:color w:val="0E0E0E"/>
-          <w:sz w:val="28"/>
-          <w:szCs w:val="28"/>
-        </w:rPr>
-        <w:t>òn đối với các</w:t>
-      </w:r>
-      <w:r>
-        <w:rPr>
-          <w:rFonts w:ascii=".AppleSystemUIFont" w:hAnsi=".AppleSystemUIFont"/>
-          <w:color w:val="0E0E0E"/>
-          <w:sz w:val="28"/>
-          <w:szCs w:val="28"/>
-        </w:rPr>
-        <w:t xml:space="preserve"> mô hình học máy như SVM và Random Forest</w:t>
-      </w:r>
-      <w:r>
-        <w:rPr>
-          <w:rFonts w:ascii=".AppleSystemUIFont" w:hAnsi=".AppleSystemUIFont"/>
-          <w:color w:val="0E0E0E"/>
-          <w:sz w:val="28"/>
-          <w:szCs w:val="28"/>
-        </w:rPr>
-        <w:t xml:space="preserve"> thì chúng em sẽ </w:t>
-      </w:r>
-      <w:r>
-        <w:rPr>
-          <w:rFonts w:ascii=".AppleSystemUIFont" w:hAnsi=".AppleSystemUIFont"/>
-          <w:color w:val="0E0E0E"/>
-          <w:sz w:val="28"/>
-          <w:szCs w:val="28"/>
-        </w:rPr>
-        <w:t xml:space="preserve">sử dụng cho mục đích nghiên cứu </w:t>
-      </w:r>
-      <w:r>
-        <w:rPr>
-          <w:rFonts w:ascii=".AppleSystemUIFont" w:hAnsi=".AppleSystemUIFont"/>
-          <w:color w:val="0E0E0E"/>
-          <w:sz w:val="28"/>
-          <w:szCs w:val="28"/>
-        </w:rPr>
-        <w:t xml:space="preserve">và so sánh và thử nghiệm nhanh. Bên cạnh đó các mô hình machine learnig </w:t>
-      </w:r>
-      <w:r>
-        <w:rPr>
-          <w:rFonts w:ascii=".AppleSystemUIFont" w:hAnsi=".AppleSystemUIFont"/>
-          <w:color w:val="0E0E0E"/>
-          <w:sz w:val="28"/>
-          <w:szCs w:val="28"/>
-        </w:rPr>
-        <w:lastRenderedPageBreak/>
-        <w:t xml:space="preserve">thường sẽ sửu dụng các dữ liệu gốc để huấn luyện chứ không dùng dữ liệu từ trích xuất đặc trưng, do đó thường sẽ không được dử dụng cho các bài toán nhận diện khuôn mặt. </w:t>
-      </w:r>
-      <w:r>
-        <w:rPr>
-          <w:rFonts w:ascii=".AppleSystemUIFont" w:hAnsi=".AppleSystemUIFont"/>
-          <w:color w:val="0E0E0E"/>
-          <w:sz w:val="28"/>
-          <w:szCs w:val="28"/>
-        </w:rPr>
-        <w:t xml:space="preserve">Sau đây chúng em sẽ làm rõ vì sao </w:t>
-      </w:r>
-      <w:r>
-        <w:rPr>
-          <w:sz w:val="28"/>
-          <w:szCs w:val="28"/>
-        </w:rPr>
-        <w:t>t</w:t>
-      </w:r>
-      <w:r>
-        <w:rPr>
-          <w:sz w:val="28"/>
-          <w:szCs w:val="28"/>
-        </w:rPr>
-        <w:t xml:space="preserve">rong các bài toán xử lý ảnh như </w:t>
       </w:r>
       <w:r>
         <w:rPr>
@@ -24507,14 +24153,14 @@
           <w:sz w:val="28"/>
           <w:szCs w:val="28"/>
         </w:rPr>
-        <w:t>nhận diện khuôn mặt</w:t>
-      </w:r>
-      <w:r>
-        <w:rPr>
-          <w:sz w:val="28"/>
-          <w:szCs w:val="28"/>
-        </w:rPr>
-        <w:t xml:space="preserve">, mô hình cần hiểu các đặc điểm phức tạp như hình dạng mắt, khoảng cách giữa các bộ phận, cấu trúc khuôn mặt… Tuy nhiên, có sự khác biệt rõ rệt giữa cách mà </w:t>
+        <w:t>accuracy (độ chính xác)</w:t>
+      </w:r>
+      <w:r>
+        <w:rPr>
+          <w:sz w:val="28"/>
+          <w:szCs w:val="28"/>
+        </w:rPr>
+        <w:t xml:space="preserve"> trên cả </w:t>
       </w:r>
       <w:r>
         <w:rPr>
@@ -24525,7 +24171,7 @@
           <w:sz w:val="28"/>
           <w:szCs w:val="28"/>
         </w:rPr>
-        <w:t>Machine Learning truyền thống</w:t>
+        <w:t>tập huấn luyện</w:t>
       </w:r>
       <w:r>
         <w:rPr>
@@ -24543,67 +24189,395 @@
           <w:sz w:val="28"/>
           <w:szCs w:val="28"/>
         </w:rPr>
-        <w:t>Deep Learning</w:t>
-      </w:r>
-      <w:r>
-        <w:rPr>
-          <w:sz w:val="28"/>
-          <w:szCs w:val="28"/>
-        </w:rPr>
-        <w:t xml:space="preserve"> xử lý dữ liệu:</w:t>
-      </w:r>
-    </w:p>
-    <w:p>
-      <w:pPr>
-        <w:rPr>
-          <w:rFonts w:ascii="Times New Roman" w:hAnsi="Times New Roman" w:cs="Times New Roman"/>
-          <w:sz w:val="28"/>
-          <w:szCs w:val="28"/>
-        </w:rPr>
-      </w:pPr>
-    </w:p>
-    <w:p>
-      <w:pPr>
-        <w:rPr>
-          <w:rFonts w:ascii="Times New Roman" w:hAnsi="Times New Roman" w:cs="Times New Roman"/>
-          <w:sz w:val="26"/>
-          <w:szCs w:val="26"/>
-        </w:rPr>
-      </w:pPr>
-    </w:p>
-    <w:p>
-      <w:pPr>
-        <w:rPr>
-          <w:rFonts w:ascii="Times New Roman" w:hAnsi="Times New Roman" w:cs="Times New Roman"/>
-          <w:sz w:val="28"/>
-          <w:szCs w:val="28"/>
-        </w:rPr>
-      </w:pPr>
-    </w:p>
-    <w:p>
-      <w:pPr>
-        <w:rPr>
-          <w:rFonts w:ascii="Times New Roman" w:hAnsi="Times New Roman" w:cs="Times New Roman"/>
-          <w:sz w:val="28"/>
-          <w:szCs w:val="28"/>
-        </w:rPr>
-      </w:pPr>
-    </w:p>
-    <w:p>
-      <w:pPr>
-        <w:rPr>
-          <w:rFonts w:ascii="Times New Roman" w:hAnsi="Times New Roman" w:cs="Times New Roman"/>
-          <w:sz w:val="26"/>
-          <w:szCs w:val="26"/>
-        </w:rPr>
-      </w:pPr>
-    </w:p>
-    <w:p>
-      <w:pPr>
-        <w:rPr>
-          <w:rFonts w:ascii="Times New Roman" w:hAnsi="Times New Roman" w:cs="Times New Roman"/>
-          <w:sz w:val="26"/>
-          <w:szCs w:val="26"/>
+        <w:t>tập kiểm tra</w:t>
+      </w:r>
+      <w:r>
+        <w:rPr>
+          <w:sz w:val="28"/>
+          <w:szCs w:val="28"/>
+        </w:rPr>
+        <w:t>.</w:t>
+      </w:r>
+    </w:p>
+    <w:p>
+      <w:pPr>
+        <w:pStyle w:val="p1"/>
+        <w:numPr>
+          <w:ilvl w:val="0"/>
+          <w:numId w:val="51"/>
+        </w:numPr>
+        <w:rPr>
+          <w:sz w:val="28"/>
+          <w:szCs w:val="28"/>
+        </w:rPr>
+      </w:pPr>
+      <w:r>
+        <w:rPr>
+          <w:rStyle w:val="s1"/>
+          <w:rFonts w:eastAsiaTheme="majorEastAsia"/>
+          <w:b/>
+          <w:bCs/>
+          <w:sz w:val="28"/>
+          <w:szCs w:val="28"/>
+        </w:rPr>
+        <w:t>Logistic Regression</w:t>
+      </w:r>
+      <w:r>
+        <w:rPr>
+          <w:sz w:val="28"/>
+          <w:szCs w:val="28"/>
+        </w:rPr>
+        <w:t xml:space="preserve"> có độ chính xác thấp nhất (train 77%, test 71%), cho thấy mô hình này không học được tốt đặc trưng khuôn mặt.</w:t>
+      </w:r>
+    </w:p>
+    <w:p>
+      <w:pPr>
+        <w:pStyle w:val="p1"/>
+        <w:numPr>
+          <w:ilvl w:val="0"/>
+          <w:numId w:val="51"/>
+        </w:numPr>
+        <w:rPr>
+          <w:sz w:val="28"/>
+          <w:szCs w:val="28"/>
+        </w:rPr>
+      </w:pPr>
+      <w:r>
+        <w:rPr>
+          <w:rStyle w:val="s1"/>
+          <w:rFonts w:eastAsiaTheme="majorEastAsia"/>
+          <w:b/>
+          <w:bCs/>
+          <w:sz w:val="28"/>
+          <w:szCs w:val="28"/>
+        </w:rPr>
+        <w:t>SVM</w:t>
+      </w:r>
+      <w:r>
+        <w:rPr>
+          <w:sz w:val="28"/>
+          <w:szCs w:val="28"/>
+        </w:rPr>
+        <w:t xml:space="preserve"> và </w:t>
+      </w:r>
+      <w:r>
+        <w:rPr>
+          <w:rStyle w:val="s1"/>
+          <w:rFonts w:eastAsiaTheme="majorEastAsia"/>
+          <w:b/>
+          <w:bCs/>
+          <w:sz w:val="28"/>
+          <w:szCs w:val="28"/>
+        </w:rPr>
+        <w:t>Random Forest</w:t>
+      </w:r>
+      <w:r>
+        <w:rPr>
+          <w:sz w:val="28"/>
+          <w:szCs w:val="28"/>
+        </w:rPr>
+        <w:t xml:space="preserve"> đạt accuracy cao trên tập huấn luyện (lần lượt là 93% và 100%), nhưng độ chính xác giảm đáng kể khi áp dụng vào tập kiểm tra (82% và 84%), phản ánh hiện tượng </w:t>
+      </w:r>
+      <w:r>
+        <w:rPr>
+          <w:rStyle w:val="s1"/>
+          <w:rFonts w:eastAsiaTheme="majorEastAsia"/>
+          <w:b/>
+          <w:bCs/>
+          <w:sz w:val="28"/>
+          <w:szCs w:val="28"/>
+        </w:rPr>
+        <w:t>overfitting</w:t>
+      </w:r>
+      <w:r>
+        <w:rPr>
+          <w:sz w:val="28"/>
+          <w:szCs w:val="28"/>
+        </w:rPr>
+        <w:t xml:space="preserve"> – đặc biệt rõ rệt ở Random Forest.</w:t>
+      </w:r>
+    </w:p>
+    <w:p>
+      <w:pPr>
+        <w:pStyle w:val="p1"/>
+        <w:numPr>
+          <w:ilvl w:val="0"/>
+          <w:numId w:val="51"/>
+        </w:numPr>
+        <w:rPr>
+          <w:sz w:val="28"/>
+          <w:szCs w:val="28"/>
+        </w:rPr>
+      </w:pPr>
+      <w:r>
+        <w:rPr>
+          <w:rStyle w:val="s1"/>
+          <w:rFonts w:eastAsiaTheme="majorEastAsia"/>
+          <w:b/>
+          <w:bCs/>
+          <w:sz w:val="28"/>
+          <w:szCs w:val="28"/>
+        </w:rPr>
+        <w:t>MobileNet</w:t>
+      </w:r>
+      <w:r>
+        <w:rPr>
+          <w:sz w:val="28"/>
+          <w:szCs w:val="28"/>
+        </w:rPr>
+        <w:t xml:space="preserve"> – một mô hình học sâu nhẹ – đạt độ chính xác tuyệt đối (train 100%, test 100%). Tuy nhiên, do mô hình tương đối đơn giản và kích thước nhỏ, việc đạt accuracy 100% có thể là do phù hợp hoàn hảo với tập dữ liệu hiện tại, và có thể không phản ánh khả năng tổng quát tốt trong trường hợp dữ liệu phức tạp hơn.</w:t>
+      </w:r>
+    </w:p>
+    <w:p>
+      <w:pPr>
+        <w:pStyle w:val="p1"/>
+        <w:numPr>
+          <w:ilvl w:val="0"/>
+          <w:numId w:val="51"/>
+        </w:numPr>
+        <w:rPr>
+          <w:sz w:val="28"/>
+          <w:szCs w:val="28"/>
+        </w:rPr>
+      </w:pPr>
+      <w:r>
+        <w:rPr>
+          <w:rStyle w:val="s1"/>
+          <w:rFonts w:eastAsiaTheme="majorEastAsia"/>
+          <w:b/>
+          <w:bCs/>
+          <w:sz w:val="28"/>
+          <w:szCs w:val="28"/>
+        </w:rPr>
+        <w:t>FaceNet</w:t>
+      </w:r>
+      <w:r>
+        <w:rPr>
+          <w:sz w:val="28"/>
+          <w:szCs w:val="28"/>
+        </w:rPr>
+        <w:t xml:space="preserve"> đạt độ chính xác rất cao và ổn định (train 94%, test 93%). Mặc dù không đạt 100% như MobileNet trên tập này, nhưng đây là một mô hình học sâu mạnh mẽ được thiết kế chuyên biệt cho việc </w:t>
+      </w:r>
+      <w:r>
+        <w:rPr>
+          <w:rStyle w:val="s1"/>
+          <w:rFonts w:eastAsiaTheme="majorEastAsia"/>
+          <w:b/>
+          <w:bCs/>
+          <w:sz w:val="28"/>
+          <w:szCs w:val="28"/>
+        </w:rPr>
+        <w:t>học biểu diễn khuôn mặt (face embeddings)</w:t>
+      </w:r>
+      <w:r>
+        <w:rPr>
+          <w:sz w:val="28"/>
+          <w:szCs w:val="28"/>
+        </w:rPr>
+        <w:t xml:space="preserve">. Do đó, FaceNet cho thấy </w:t>
+      </w:r>
+      <w:r>
+        <w:rPr>
+          <w:rStyle w:val="s1"/>
+          <w:rFonts w:eastAsiaTheme="majorEastAsia"/>
+          <w:b/>
+          <w:bCs/>
+          <w:sz w:val="28"/>
+          <w:szCs w:val="28"/>
+        </w:rPr>
+        <w:t>khả năng tổng quát hóa tốt và đáng tin cậy hơn</w:t>
+      </w:r>
+      <w:r>
+        <w:rPr>
+          <w:sz w:val="28"/>
+          <w:szCs w:val="28"/>
+        </w:rPr>
+        <w:t>, đặc biệt khi áp dụng cho các tình huống thực tế đa dạng.</w:t>
+      </w:r>
+    </w:p>
+    <w:p>
+      <w:pPr>
+        <w:pStyle w:val="p3"/>
+        <w:rPr>
+          <w:sz w:val="28"/>
+          <w:szCs w:val="28"/>
+        </w:rPr>
+      </w:pPr>
+    </w:p>
+    <w:p>
+      <w:pPr>
+        <w:pStyle w:val="p1"/>
+        <w:rPr>
+          <w:sz w:val="28"/>
+          <w:szCs w:val="28"/>
+        </w:rPr>
+      </w:pPr>
+      <w:r>
+        <w:rPr>
+          <w:sz w:val="28"/>
+          <w:szCs w:val="28"/>
+        </w:rPr>
+        <w:lastRenderedPageBreak/>
+        <w:t xml:space="preserve">Với các kết quả thu được, nhóm chúng tôi quyết định chọn </w:t>
+      </w:r>
+      <w:r>
+        <w:rPr>
+          <w:rStyle w:val="s1"/>
+          <w:rFonts w:eastAsiaTheme="majorEastAsia"/>
+          <w:b/>
+          <w:bCs/>
+          <w:sz w:val="28"/>
+          <w:szCs w:val="28"/>
+        </w:rPr>
+        <w:t>FaceNet là mô hình chính thức</w:t>
+      </w:r>
+      <w:r>
+        <w:rPr>
+          <w:sz w:val="28"/>
+          <w:szCs w:val="28"/>
+        </w:rPr>
+        <w:t xml:space="preserve"> để thực hiện bài toán nhận diện khuôn mặt. Đây là mô hình cân bằng tốt giữa </w:t>
+      </w:r>
+      <w:r>
+        <w:rPr>
+          <w:rStyle w:val="s1"/>
+          <w:rFonts w:eastAsiaTheme="majorEastAsia"/>
+          <w:b/>
+          <w:bCs/>
+          <w:sz w:val="28"/>
+          <w:szCs w:val="28"/>
+        </w:rPr>
+        <w:t>độ chính xác</w:t>
+      </w:r>
+      <w:r>
+        <w:rPr>
+          <w:sz w:val="28"/>
+          <w:szCs w:val="28"/>
+        </w:rPr>
+        <w:t xml:space="preserve">, </w:t>
+      </w:r>
+      <w:r>
+        <w:rPr>
+          <w:rStyle w:val="s1"/>
+          <w:rFonts w:eastAsiaTheme="majorEastAsia"/>
+          <w:b/>
+          <w:bCs/>
+          <w:sz w:val="28"/>
+          <w:szCs w:val="28"/>
+        </w:rPr>
+        <w:t>tính ổn định</w:t>
+      </w:r>
+      <w:r>
+        <w:rPr>
+          <w:sz w:val="28"/>
+          <w:szCs w:val="28"/>
+        </w:rPr>
+        <w:t xml:space="preserve">, và </w:t>
+      </w:r>
+      <w:r>
+        <w:rPr>
+          <w:rStyle w:val="s1"/>
+          <w:rFonts w:eastAsiaTheme="majorEastAsia"/>
+          <w:b/>
+          <w:bCs/>
+          <w:sz w:val="28"/>
+          <w:szCs w:val="28"/>
+        </w:rPr>
+        <w:t>khả năng mở rộng</w:t>
+      </w:r>
+      <w:r>
+        <w:rPr>
+          <w:sz w:val="28"/>
+          <w:szCs w:val="28"/>
+        </w:rPr>
+        <w:t xml:space="preserve"> khi áp dụng vào các hệ thống thực tế hoặc tập dữ liệu lớn hơn.</w:t>
+      </w:r>
+    </w:p>
+    <w:p>
+      <w:pPr>
+        <w:pStyle w:val="p3"/>
+        <w:rPr>
+          <w:sz w:val="28"/>
+          <w:szCs w:val="28"/>
+        </w:rPr>
+      </w:pPr>
+    </w:p>
+    <w:p>
+      <w:pPr>
+        <w:pStyle w:val="p1"/>
+        <w:rPr>
+          <w:sz w:val="28"/>
+          <w:szCs w:val="28"/>
+        </w:rPr>
+      </w:pPr>
+      <w:r>
+        <w:rPr>
+          <w:sz w:val="28"/>
+          <w:szCs w:val="28"/>
+        </w:rPr>
+        <w:t xml:space="preserve">Các mô hình học máy như SVM, Random Forest, và Logistic Regression vẫn được sử dụng trong quá trình nghiên cứu, với vai trò là </w:t>
+      </w:r>
+      <w:r>
+        <w:rPr>
+          <w:rStyle w:val="s1"/>
+          <w:rFonts w:eastAsiaTheme="majorEastAsia"/>
+          <w:b/>
+          <w:bCs/>
+          <w:sz w:val="28"/>
+          <w:szCs w:val="28"/>
+        </w:rPr>
+        <w:t>đối chứng và so sánh hiệu năng</w:t>
+      </w:r>
+      <w:r>
+        <w:rPr>
+          <w:sz w:val="28"/>
+          <w:szCs w:val="28"/>
+        </w:rPr>
+        <w:t>, nhờ thời gian huấn luyện nhanh và dễ triển khai. Tuy nhiên, những mô hình này không có khả năng tự trích xuất đặc trưng và thường đòi hỏi ảnh phải được xử lý trước thông qua các kỹ thuật đặc trưng hóa (như HOG, PCA hoặc embedding).</w:t>
+      </w:r>
+    </w:p>
+    <w:p>
+      <w:pPr>
+        <w:rPr>
+          <w:rFonts w:ascii="Times New Roman" w:hAnsi="Times New Roman" w:cs="Times New Roman"/>
+          <w:sz w:val="28"/>
+          <w:szCs w:val="28"/>
+        </w:rPr>
+      </w:pPr>
+    </w:p>
+    <w:p>
+      <w:pPr>
+        <w:rPr>
+          <w:rFonts w:ascii="Times New Roman" w:hAnsi="Times New Roman" w:cs="Times New Roman"/>
+          <w:sz w:val="28"/>
+          <w:szCs w:val="28"/>
+        </w:rPr>
+      </w:pPr>
+    </w:p>
+    <w:p>
+      <w:pPr>
+        <w:rPr>
+          <w:rFonts w:ascii="Times New Roman" w:hAnsi="Times New Roman" w:cs="Times New Roman"/>
+          <w:sz w:val="28"/>
+          <w:szCs w:val="28"/>
+        </w:rPr>
+      </w:pPr>
+    </w:p>
+    <w:p>
+      <w:pPr>
+        <w:rPr>
+          <w:rFonts w:ascii="Times New Roman" w:hAnsi="Times New Roman" w:cs="Times New Roman"/>
+          <w:sz w:val="28"/>
+          <w:szCs w:val="28"/>
+        </w:rPr>
+      </w:pPr>
+    </w:p>
+    <w:p>
+      <w:pPr>
+        <w:rPr>
+          <w:rFonts w:ascii="Times New Roman" w:hAnsi="Times New Roman" w:cs="Times New Roman"/>
+          <w:sz w:val="28"/>
+          <w:szCs w:val="28"/>
         </w:rPr>
       </w:pPr>
     </w:p>
@@ -29015,6 +28989,155 @@
     </w:lvl>
   </w:abstractNum>
   <w:abstractNum w:abstractNumId="34" w15:restartNumberingAfterBreak="0">
+    <w:nsid w:val="59487A66"/>
+    <w:multiLevelType w:val="multilevel"/>
+    <w:tmpl w:val="E2AA3692"/>
+    <w:lvl w:ilvl="0">
+      <w:start w:val="1"/>
+      <w:numFmt w:val="bullet"/>
+      <w:lvlText w:val=""/>
+      <w:lvlJc w:val="left"/>
+      <w:pPr>
+        <w:tabs>
+          <w:tab w:val="num" w:pos="720"/>
+        </w:tabs>
+        <w:ind w:left="720" w:hanging="360"/>
+      </w:pPr>
+      <w:rPr>
+        <w:rFonts w:ascii="Symbol" w:hAnsi="Symbol" w:hint="default"/>
+        <w:sz w:val="20"/>
+      </w:rPr>
+    </w:lvl>
+    <w:lvl w:ilvl="1" w:tentative="1">
+      <w:start w:val="1"/>
+      <w:numFmt w:val="bullet"/>
+      <w:lvlText w:val="o"/>
+      <w:lvlJc w:val="left"/>
+      <w:pPr>
+        <w:tabs>
+          <w:tab w:val="num" w:pos="1440"/>
+        </w:tabs>
+        <w:ind w:left="1440" w:hanging="360"/>
+      </w:pPr>
+      <w:rPr>
+        <w:rFonts w:ascii="Courier New" w:hAnsi="Courier New" w:hint="default"/>
+        <w:sz w:val="20"/>
+      </w:rPr>
+    </w:lvl>
+    <w:lvl w:ilvl="2" w:tentative="1">
+      <w:start w:val="1"/>
+      <w:numFmt w:val="bullet"/>
+      <w:lvlText w:val=""/>
+      <w:lvlJc w:val="left"/>
+      <w:pPr>
+        <w:tabs>
+          <w:tab w:val="num" w:pos="2160"/>
+        </w:tabs>
+        <w:ind w:left="2160" w:hanging="360"/>
+      </w:pPr>
+      <w:rPr>
+        <w:rFonts w:ascii="Wingdings" w:hAnsi="Wingdings" w:hint="default"/>
+        <w:sz w:val="20"/>
+      </w:rPr>
+    </w:lvl>
+    <w:lvl w:ilvl="3" w:tentative="1">
+      <w:start w:val="1"/>
+      <w:numFmt w:val="bullet"/>
+      <w:lvlText w:val=""/>
+      <w:lvlJc w:val="left"/>
+      <w:pPr>
+        <w:tabs>
+          <w:tab w:val="num" w:pos="2880"/>
+        </w:tabs>
+        <w:ind w:left="2880" w:hanging="360"/>
+      </w:pPr>
+      <w:rPr>
+        <w:rFonts w:ascii="Wingdings" w:hAnsi="Wingdings" w:hint="default"/>
+        <w:sz w:val="20"/>
+      </w:rPr>
+    </w:lvl>
+    <w:lvl w:ilvl="4" w:tentative="1">
+      <w:start w:val="1"/>
+      <w:numFmt w:val="bullet"/>
+      <w:lvlText w:val=""/>
+      <w:lvlJc w:val="left"/>
+      <w:pPr>
+        <w:tabs>
+          <w:tab w:val="num" w:pos="3600"/>
+        </w:tabs>
+        <w:ind w:left="3600" w:hanging="360"/>
+      </w:pPr>
+      <w:rPr>
+        <w:rFonts w:ascii="Wingdings" w:hAnsi="Wingdings" w:hint="default"/>
+        <w:sz w:val="20"/>
+      </w:rPr>
+    </w:lvl>
+    <w:lvl w:ilvl="5" w:tentative="1">
+      <w:start w:val="1"/>
+      <w:numFmt w:val="bullet"/>
+      <w:lvlText w:val=""/>
+      <w:lvlJc w:val="left"/>
+      <w:pPr>
+        <w:tabs>
+          <w:tab w:val="num" w:pos="4320"/>
+        </w:tabs>
+        <w:ind w:left="4320" w:hanging="360"/>
+      </w:pPr>
+      <w:rPr>
+        <w:rFonts w:ascii="Wingdings" w:hAnsi="Wingdings" w:hint="default"/>
+        <w:sz w:val="20"/>
+      </w:rPr>
+    </w:lvl>
+    <w:lvl w:ilvl="6" w:tentative="1">
+      <w:start w:val="1"/>
+      <w:numFmt w:val="bullet"/>
+      <w:lvlText w:val=""/>
+      <w:lvlJc w:val="left"/>
+      <w:pPr>
+        <w:tabs>
+          <w:tab w:val="num" w:pos="5040"/>
+        </w:tabs>
+        <w:ind w:left="5040" w:hanging="360"/>
+      </w:pPr>
+      <w:rPr>
+        <w:rFonts w:ascii="Wingdings" w:hAnsi="Wingdings" w:hint="default"/>
+        <w:sz w:val="20"/>
+      </w:rPr>
+    </w:lvl>
+    <w:lvl w:ilvl="7" w:tentative="1">
+      <w:start w:val="1"/>
+      <w:numFmt w:val="bullet"/>
+      <w:lvlText w:val=""/>
+      <w:lvlJc w:val="left"/>
+      <w:pPr>
+        <w:tabs>
+          <w:tab w:val="num" w:pos="5760"/>
+        </w:tabs>
+        <w:ind w:left="5760" w:hanging="360"/>
+      </w:pPr>
+      <w:rPr>
+        <w:rFonts w:ascii="Wingdings" w:hAnsi="Wingdings" w:hint="default"/>
+        <w:sz w:val="20"/>
+      </w:rPr>
+    </w:lvl>
+    <w:lvl w:ilvl="8" w:tentative="1">
+      <w:start w:val="1"/>
+      <w:numFmt w:val="bullet"/>
+      <w:lvlText w:val=""/>
+      <w:lvlJc w:val="left"/>
+      <w:pPr>
+        <w:tabs>
+          <w:tab w:val="num" w:pos="6480"/>
+        </w:tabs>
+        <w:ind w:left="6480" w:hanging="360"/>
+      </w:pPr>
+      <w:rPr>
+        <w:rFonts w:ascii="Wingdings" w:hAnsi="Wingdings" w:hint="default"/>
+        <w:sz w:val="20"/>
+      </w:rPr>
+    </w:lvl>
+  </w:abstractNum>
+  <w:abstractNum w:abstractNumId="35" w15:restartNumberingAfterBreak="0">
     <w:nsid w:val="595D15CE"/>
     <w:multiLevelType w:val="multilevel"/>
     <w:tmpl w:val="47A62356"/>
@@ -29127,7 +29250,7 @@
       </w:rPr>
     </w:lvl>
   </w:abstractNum>
-  <w:abstractNum w:abstractNumId="35" w15:restartNumberingAfterBreak="0">
+  <w:abstractNum w:abstractNumId="36" w15:restartNumberingAfterBreak="0">
     <w:nsid w:val="5BD839FE"/>
     <w:multiLevelType w:val="multilevel"/>
     <w:tmpl w:val="FF1219CA"/>
@@ -29240,7 +29363,7 @@
       </w:rPr>
     </w:lvl>
   </w:abstractNum>
-  <w:abstractNum w:abstractNumId="36" w15:restartNumberingAfterBreak="0">
+  <w:abstractNum w:abstractNumId="37" w15:restartNumberingAfterBreak="0">
     <w:nsid w:val="5CD92F35"/>
     <w:multiLevelType w:val="multilevel"/>
     <w:tmpl w:val="656C7872"/>
@@ -29389,7 +29512,7 @@
       </w:rPr>
     </w:lvl>
   </w:abstractNum>
-  <w:abstractNum w:abstractNumId="37" w15:restartNumberingAfterBreak="0">
+  <w:abstractNum w:abstractNumId="38" w15:restartNumberingAfterBreak="0">
     <w:nsid w:val="5D6365D8"/>
     <w:multiLevelType w:val="multilevel"/>
     <w:tmpl w:val="A2E249D2"/>
@@ -29502,7 +29625,7 @@
       </w:rPr>
     </w:lvl>
   </w:abstractNum>
-  <w:abstractNum w:abstractNumId="38" w15:restartNumberingAfterBreak="0">
+  <w:abstractNum w:abstractNumId="39" w15:restartNumberingAfterBreak="0">
     <w:nsid w:val="62300684"/>
     <w:multiLevelType w:val="multilevel"/>
     <w:tmpl w:val="55FAC814"/>
@@ -29615,7 +29738,7 @@
       </w:rPr>
     </w:lvl>
   </w:abstractNum>
-  <w:abstractNum w:abstractNumId="39" w15:restartNumberingAfterBreak="0">
+  <w:abstractNum w:abstractNumId="40" w15:restartNumberingAfterBreak="0">
     <w:nsid w:val="6EBE4B40"/>
     <w:multiLevelType w:val="hybridMultilevel"/>
     <w:tmpl w:val="8FD43E38"/>
@@ -29728,7 +29851,7 @@
       </w:rPr>
     </w:lvl>
   </w:abstractNum>
-  <w:abstractNum w:abstractNumId="40" w15:restartNumberingAfterBreak="0">
+  <w:abstractNum w:abstractNumId="41" w15:restartNumberingAfterBreak="0">
     <w:nsid w:val="705130BD"/>
     <w:multiLevelType w:val="hybridMultilevel"/>
     <w:tmpl w:val="0582BE2C"/>
@@ -29841,7 +29964,7 @@
       </w:rPr>
     </w:lvl>
   </w:abstractNum>
-  <w:abstractNum w:abstractNumId="41" w15:restartNumberingAfterBreak="0">
+  <w:abstractNum w:abstractNumId="42" w15:restartNumberingAfterBreak="0">
     <w:nsid w:val="73AE2556"/>
     <w:multiLevelType w:val="multilevel"/>
     <w:tmpl w:val="078CEB50"/>
@@ -29954,7 +30077,7 @@
       </w:rPr>
     </w:lvl>
   </w:abstractNum>
-  <w:abstractNum w:abstractNumId="42" w15:restartNumberingAfterBreak="0">
+  <w:abstractNum w:abstractNumId="43" w15:restartNumberingAfterBreak="0">
     <w:nsid w:val="78103FDA"/>
     <w:multiLevelType w:val="multilevel"/>
     <w:tmpl w:val="9E106BB6"/>
@@ -30103,7 +30226,7 @@
       </w:rPr>
     </w:lvl>
   </w:abstractNum>
-  <w:abstractNum w:abstractNumId="43" w15:restartNumberingAfterBreak="0">
+  <w:abstractNum w:abstractNumId="44" w15:restartNumberingAfterBreak="0">
     <w:nsid w:val="781E6A7E"/>
     <w:multiLevelType w:val="hybridMultilevel"/>
     <w:tmpl w:val="87CACE74"/>
@@ -30216,7 +30339,7 @@
       </w:rPr>
     </w:lvl>
   </w:abstractNum>
-  <w:abstractNum w:abstractNumId="44" w15:restartNumberingAfterBreak="0">
+  <w:abstractNum w:abstractNumId="45" w15:restartNumberingAfterBreak="0">
     <w:nsid w:val="78842C61"/>
     <w:multiLevelType w:val="multilevel"/>
     <w:tmpl w:val="87BE0B32"/>
@@ -30365,7 +30488,7 @@
       </w:rPr>
     </w:lvl>
   </w:abstractNum>
-  <w:abstractNum w:abstractNumId="45" w15:restartNumberingAfterBreak="0">
+  <w:abstractNum w:abstractNumId="46" w15:restartNumberingAfterBreak="0">
     <w:nsid w:val="7AA02ADB"/>
     <w:multiLevelType w:val="hybridMultilevel"/>
     <w:tmpl w:val="13E0DA6E"/>
@@ -30478,7 +30601,7 @@
       </w:rPr>
     </w:lvl>
   </w:abstractNum>
-  <w:abstractNum w:abstractNumId="46" w15:restartNumberingAfterBreak="0">
+  <w:abstractNum w:abstractNumId="47" w15:restartNumberingAfterBreak="0">
     <w:nsid w:val="7BD30F10"/>
     <w:multiLevelType w:val="multilevel"/>
     <w:tmpl w:val="2C2847A0"/>
@@ -30627,7 +30750,7 @@
       </w:rPr>
     </w:lvl>
   </w:abstractNum>
-  <w:abstractNum w:abstractNumId="47" w15:restartNumberingAfterBreak="0">
+  <w:abstractNum w:abstractNumId="48" w15:restartNumberingAfterBreak="0">
     <w:nsid w:val="7E350565"/>
     <w:multiLevelType w:val="hybridMultilevel"/>
     <w:tmpl w:val="4EC42B02"/>
@@ -30740,7 +30863,7 @@
       </w:rPr>
     </w:lvl>
   </w:abstractNum>
-  <w:abstractNum w:abstractNumId="48" w15:restartNumberingAfterBreak="0">
+  <w:abstractNum w:abstractNumId="49" w15:restartNumberingAfterBreak="0">
     <w:nsid w:val="7EA00BCC"/>
     <w:multiLevelType w:val="multilevel"/>
     <w:tmpl w:val="72189E0C"/>
@@ -30889,7 +31012,7 @@
       </w:rPr>
     </w:lvl>
   </w:abstractNum>
-  <w:abstractNum w:abstractNumId="49" w15:restartNumberingAfterBreak="0">
+  <w:abstractNum w:abstractNumId="50" w15:restartNumberingAfterBreak="0">
     <w:nsid w:val="7EC062AD"/>
     <w:multiLevelType w:val="hybridMultilevel"/>
     <w:tmpl w:val="A4E2F4C6"/>
@@ -31003,7 +31126,7 @@
     </w:lvl>
   </w:abstractNum>
   <w:num w:numId="1" w16cid:durableId="583876384">
-    <w:abstractNumId w:val="38"/>
+    <w:abstractNumId w:val="39"/>
   </w:num>
   <w:num w:numId="2" w16cid:durableId="2099325201">
     <w:abstractNumId w:val="28"/>
@@ -31015,7 +31138,7 @@
     <w:abstractNumId w:val="29"/>
   </w:num>
   <w:num w:numId="5" w16cid:durableId="1155805356">
-    <w:abstractNumId w:val="43"/>
+    <w:abstractNumId w:val="44"/>
   </w:num>
   <w:num w:numId="6" w16cid:durableId="2129005911">
     <w:abstractNumId w:val="8"/>
@@ -31027,10 +31150,10 @@
     <w:abstractNumId w:val="17"/>
   </w:num>
   <w:num w:numId="9" w16cid:durableId="883175082">
-    <w:abstractNumId w:val="47"/>
+    <w:abstractNumId w:val="48"/>
   </w:num>
   <w:num w:numId="10" w16cid:durableId="1555045063">
-    <w:abstractNumId w:val="45"/>
+    <w:abstractNumId w:val="46"/>
   </w:num>
   <w:num w:numId="11" w16cid:durableId="1859852320">
     <w:abstractNumId w:val="12"/>
@@ -31039,10 +31162,10 @@
     <w:abstractNumId w:val="19"/>
   </w:num>
   <w:num w:numId="13" w16cid:durableId="427845919">
-    <w:abstractNumId w:val="36"/>
+    <w:abstractNumId w:val="37"/>
   </w:num>
   <w:num w:numId="14" w16cid:durableId="1359894991">
-    <w:abstractNumId w:val="40"/>
+    <w:abstractNumId w:val="41"/>
   </w:num>
   <w:num w:numId="15" w16cid:durableId="1669140342">
     <w:abstractNumId w:val="13"/>
@@ -31060,13 +31183,13 @@
     <w:abstractNumId w:val="1"/>
   </w:num>
   <w:num w:numId="20" w16cid:durableId="1348825026">
-    <w:abstractNumId w:val="35"/>
+    <w:abstractNumId w:val="36"/>
   </w:num>
   <w:num w:numId="21" w16cid:durableId="2129665422">
-    <w:abstractNumId w:val="41"/>
+    <w:abstractNumId w:val="42"/>
   </w:num>
   <w:num w:numId="22" w16cid:durableId="36202367">
-    <w:abstractNumId w:val="34"/>
+    <w:abstractNumId w:val="35"/>
   </w:num>
   <w:num w:numId="23" w16cid:durableId="967003930">
     <w:abstractNumId w:val="22"/>
@@ -31078,7 +31201,7 @@
     <w:abstractNumId w:val="32"/>
   </w:num>
   <w:num w:numId="26" w16cid:durableId="662438215">
-    <w:abstractNumId w:val="37"/>
+    <w:abstractNumId w:val="38"/>
   </w:num>
   <w:num w:numId="27" w16cid:durableId="731465984">
     <w:abstractNumId w:val="4"/>
@@ -31087,16 +31210,16 @@
     <w:abstractNumId w:val="20"/>
   </w:num>
   <w:num w:numId="29" w16cid:durableId="1859001159">
-    <w:abstractNumId w:val="48"/>
+    <w:abstractNumId w:val="49"/>
   </w:num>
   <w:num w:numId="30" w16cid:durableId="669525597">
-    <w:abstractNumId w:val="46"/>
+    <w:abstractNumId w:val="47"/>
   </w:num>
   <w:num w:numId="31" w16cid:durableId="1524633406">
-    <w:abstractNumId w:val="42"/>
+    <w:abstractNumId w:val="43"/>
   </w:num>
   <w:num w:numId="32" w16cid:durableId="1631017190">
-    <w:abstractNumId w:val="44"/>
+    <w:abstractNumId w:val="45"/>
   </w:num>
   <w:num w:numId="33" w16cid:durableId="1636906174">
     <w:abstractNumId w:val="7"/>
@@ -31120,7 +31243,7 @@
     <w:abstractNumId w:val="14"/>
   </w:num>
   <w:num w:numId="40" w16cid:durableId="942808945">
-    <w:abstractNumId w:val="39"/>
+    <w:abstractNumId w:val="40"/>
   </w:num>
   <w:num w:numId="41" w16cid:durableId="526530867">
     <w:abstractNumId w:val="33"/>
@@ -31147,10 +31270,13 @@
     <w:abstractNumId w:val="11"/>
   </w:num>
   <w:num w:numId="49" w16cid:durableId="298344754">
-    <w:abstractNumId w:val="49"/>
+    <w:abstractNumId w:val="50"/>
   </w:num>
   <w:num w:numId="50" w16cid:durableId="860971910">
     <w:abstractNumId w:val="31"/>
+  </w:num>
+  <w:num w:numId="51" w16cid:durableId="16465505">
+    <w:abstractNumId w:val="34"/>
   </w:num>
   <w:numIdMacAtCleanup w:val="20"/>
 </w:numbering>
@@ -32465,6 +32591,20 @@
       <w14:ligatures w14:val="none"/>
     </w:rPr>
   </w:style>
+  <w:style w:type="paragraph" w:customStyle="1" w:styleId="p3">
+    <w:name w:val="p3"/>
+    <w:basedOn w:val="Normal"/>
+    <w:rsid w:val="003F6765"/>
+    <w:pPr>
+      <w:spacing w:before="100" w:beforeAutospacing="1" w:after="100" w:afterAutospacing="1" w:line="240" w:lineRule="auto"/>
+    </w:pPr>
+    <w:rPr>
+      <w:rFonts w:ascii="Times New Roman" w:eastAsia="Times New Roman" w:hAnsi="Times New Roman" w:cs="Times New Roman"/>
+      <w:kern w:val="0"/>
+      <w:lang w:val="en-VN"/>
+      <w14:ligatures w14:val="none"/>
+    </w:rPr>
+  </w:style>
 </w:styles>
 </file>
 

</xml_diff>

<commit_message>
thêm phần so sánh
</commit_message>
<xml_diff>
--- a/Bao Cao Do An Co So.docx
+++ b/Bao Cao Do An Co So.docx
@@ -24081,16 +24081,15 @@
       <w:r>
         <w:rPr>
           <w:rFonts w:ascii="Times New Roman" w:hAnsi="Times New Roman" w:cs="Times New Roman"/>
-          <w:noProof/>
           <w:sz w:val="26"/>
           <w:szCs w:val="26"/>
         </w:rPr>
         <w:lastRenderedPageBreak/>
         <w:drawing>
-          <wp:inline distT="0" distB="0" distL="0" distR="0" wp14:anchorId="19CF9868" wp14:editId="4C169D34">
-            <wp:extent cx="5580380" cy="3728720"/>
-            <wp:effectExtent l="0" t="0" r="0" b="5080"/>
-            <wp:docPr id="1664214915" name="Picture 2" descr="A screenshot of a graph&#10;&#10;AI-generated content may be incorrect."/>
+          <wp:inline distT="0" distB="0" distL="0" distR="0" wp14:anchorId="5F69FCEC" wp14:editId="55552A86">
+            <wp:extent cx="4851400" cy="3352800"/>
+            <wp:effectExtent l="0" t="0" r="0" b="0"/>
+            <wp:docPr id="234426653" name="Picture 1" descr="A screenshot of a graph&#10;&#10;AI-generated content may be incorrect."/>
             <wp:cNvGraphicFramePr>
               <a:graphicFrameLocks xmlns:a="http://schemas.openxmlformats.org/drawingml/2006/main" noChangeAspect="1"/>
             </wp:cNvGraphicFramePr>
@@ -24098,17 +24097,11 @@
               <a:graphicData uri="http://schemas.openxmlformats.org/drawingml/2006/picture">
                 <pic:pic xmlns:pic="http://schemas.openxmlformats.org/drawingml/2006/picture">
                   <pic:nvPicPr>
-                    <pic:cNvPr id="1664214915" name="Picture 2" descr="A screenshot of a graph&#10;&#10;AI-generated content may be incorrect."/>
+                    <pic:cNvPr id="234426653" name="Picture 1" descr="A screenshot of a graph&#10;&#10;AI-generated content may be incorrect."/>
                     <pic:cNvPicPr/>
                   </pic:nvPicPr>
                   <pic:blipFill>
-                    <a:blip r:embed="rId26">
-                      <a:extLst>
-                        <a:ext uri="{28A0092B-C50C-407E-A947-70E740481C1C}">
-                          <a14:useLocalDpi xmlns:a14="http://schemas.microsoft.com/office/drawing/2010/main" val="0"/>
-                        </a:ext>
-                      </a:extLst>
-                    </a:blip>
+                    <a:blip r:embed="rId26"/>
                     <a:stretch>
                       <a:fillRect/>
                     </a:stretch>
@@ -24116,7 +24109,7 @@
                   <pic:spPr>
                     <a:xfrm>
                       <a:off x="0" y="0"/>
-                      <a:ext cx="5580380" cy="3728720"/>
+                      <a:ext cx="4851400" cy="3352800"/>
                     </a:xfrm>
                     <a:prstGeom prst="rect">
                       <a:avLst/>
@@ -24417,7 +24410,6 @@
           <w:sz w:val="28"/>
           <w:szCs w:val="28"/>
         </w:rPr>
-        <w:lastRenderedPageBreak/>
         <w:t xml:space="preserve">Với các kết quả thu được, nhóm chúng tôi quyết định chọn </w:t>
       </w:r>
       <w:r>
@@ -24436,7 +24428,15 @@
           <w:sz w:val="28"/>
           <w:szCs w:val="28"/>
         </w:rPr>
-        <w:t xml:space="preserve"> để thực hiện bài toán nhận diện khuôn mặt. Đây là mô hình cân bằng tốt giữa </w:t>
+        <w:t xml:space="preserve"> để thực hiện bài toán nhận diện khuôn mặt. Đây là mô hình </w:t>
+      </w:r>
+      <w:r>
+        <w:rPr>
+          <w:sz w:val="28"/>
+          <w:szCs w:val="28"/>
+        </w:rPr>
+        <w:lastRenderedPageBreak/>
+        <w:t xml:space="preserve">cân bằng tốt giữa </w:t>
       </w:r>
       <w:r>
         <w:rPr>

</xml_diff>